<commit_message>
Finished first half of the course, started implementing the makefile for easier compiling
</commit_message>
<xml_diff>
--- a/Compiler Course Notes.docx
+++ b/Compiler Course Notes.docx
@@ -2,10 +2,2404 @@
 <file path=word/document.xml><?xml version="1.0" encoding="utf-8"?>
 <w:document xmlns:wpc="http://schemas.microsoft.com/office/word/2010/wordprocessingCanvas" xmlns:cx="http://schemas.microsoft.com/office/drawing/2014/chartex" xmlns:cx1="http://schemas.microsoft.com/office/drawing/2015/9/8/chartex" xmlns:cx2="http://schemas.microsoft.com/office/drawing/2015/10/21/chartex" xmlns:cx3="http://schemas.microsoft.com/office/drawing/2016/5/9/chartex" xmlns:cx4="http://schemas.microsoft.com/office/drawing/2016/5/10/chartex" xmlns:cx5="http://schemas.microsoft.com/office/drawing/2016/5/11/chartex" xmlns:cx6="http://schemas.microsoft.com/office/drawing/2016/5/12/chartex" xmlns:cx7="http://schemas.microsoft.com/office/drawing/2016/5/13/chartex" xmlns:cx8="http://schemas.microsoft.com/office/drawing/2016/5/14/chartex" xmlns:mc="http://schemas.openxmlformats.org/markup-compatibility/2006" xmlns:aink="http://schemas.microsoft.com/office/drawing/2016/ink" xmlns:am3d="http://schemas.microsoft.com/office/drawing/2017/model3d" xmlns:o="urn:schemas-microsoft-com:office:office" xmlns:oel="http://schemas.microsoft.com/office/2019/extlst" xmlns:r="http://schemas.openxmlformats.org/officeDocument/2006/relationships" xmlns:m="http://schemas.openxmlformats.org/officeDocument/2006/math" xmlns:v="urn:schemas-microsoft-com:vml" xmlns:wp14="http://schemas.microsoft.com/office/word/2010/wordprocessingDrawing" xmlns:wp="http://schemas.openxmlformats.org/drawingml/2006/wordprocessingDrawing" xmlns:w10="urn:schemas-microsoft-com:office:word" xmlns:w="http://schemas.openxmlformats.org/wordprocessingml/2006/main" xmlns:w14="http://schemas.microsoft.com/office/word/2010/wordml" xmlns:w15="http://schemas.microsoft.com/office/word/2012/wordml" xmlns:w16cex="http://schemas.microsoft.com/office/word/2018/wordml/cex" xmlns:w16cid="http://schemas.microsoft.com/office/word/2016/wordml/cid" xmlns:w16="http://schemas.microsoft.com/office/word/2018/wordml" xmlns:w16sdtdh="http://schemas.microsoft.com/office/word/2020/wordml/sdtdatahash" xmlns:w16se="http://schemas.microsoft.com/office/word/2015/wordml/symex" xmlns:wpg="http://schemas.microsoft.com/office/word/2010/wordprocessingGroup" xmlns:wpi="http://schemas.microsoft.com/office/word/2010/wordprocessingInk" xmlns:wne="http://schemas.microsoft.com/office/word/2006/wordml" xmlns:wps="http://schemas.microsoft.com/office/word/2010/wordprocessingShape" mc:Ignorable="w14 w15 w16se w16cid w16 w16cex w16sdtdh wp14">
   <w:body>
+    <w:sdt>
+      <w:sdtPr>
+        <w:id w:val="-421731871"/>
+        <w:docPartObj>
+          <w:docPartGallery w:val="Table of Contents"/>
+          <w:docPartUnique/>
+        </w:docPartObj>
+      </w:sdtPr>
+      <w:sdtEndPr>
+        <w:rPr>
+          <w:rFonts w:ascii="Times New Roman" w:eastAsiaTheme="minorHAnsi" w:hAnsi="Times New Roman" w:cstheme="minorBidi"/>
+          <w:b/>
+          <w:bCs/>
+          <w:color w:val="auto"/>
+          <w:kern w:val="2"/>
+          <w:sz w:val="24"/>
+          <w:szCs w:val="22"/>
+          <w:lang w:val="en-US" w:eastAsia="en-US"/>
+          <w14:ligatures w14:val="standardContextual"/>
+        </w:rPr>
+      </w:sdtEndPr>
+      <w:sdtContent>
+        <w:p>
+          <w:pPr>
+            <w:pStyle w:val="TOCHeading"/>
+          </w:pPr>
+          <w:r>
+            <w:t>Contents</w:t>
+          </w:r>
+        </w:p>
+        <w:p>
+          <w:pPr>
+            <w:pStyle w:val="TOC1"/>
+            <w:tabs>
+              <w:tab w:val="right" w:leader="dot" w:pos="9016"/>
+            </w:tabs>
+            <w:rPr>
+              <w:rFonts w:asciiTheme="minorHAnsi" w:eastAsiaTheme="minorEastAsia" w:hAnsiTheme="minorHAnsi"/>
+              <w:noProof/>
+              <w:sz w:val="22"/>
+              <w:lang w:val="hu-HU" w:eastAsia="hu-HU"/>
+            </w:rPr>
+          </w:pPr>
+          <w:r>
+            <w:fldChar w:fldCharType="begin"/>
+          </w:r>
+          <w:r>
+            <w:instrText xml:space="preserve"> TOC \o "1-3" \h \z \u </w:instrText>
+          </w:r>
+          <w:r>
+            <w:fldChar w:fldCharType="separate"/>
+          </w:r>
+          <w:hyperlink w:anchor="_Toc170810207" w:history="1">
+            <w:r>
+              <w:rPr>
+                <w:rStyle w:val="Hyperlink"/>
+                <w:noProof/>
+              </w:rPr>
+              <w:t>Example Parser Tree</w:t>
+            </w:r>
+            <w:r>
+              <w:rPr>
+                <w:noProof/>
+                <w:webHidden/>
+              </w:rPr>
+              <w:tab/>
+            </w:r>
+            <w:r>
+              <w:rPr>
+                <w:noProof/>
+                <w:webHidden/>
+              </w:rPr>
+              <w:fldChar w:fldCharType="begin"/>
+            </w:r>
+            <w:r>
+              <w:rPr>
+                <w:noProof/>
+                <w:webHidden/>
+              </w:rPr>
+              <w:instrText xml:space="preserve"> PAGEREF _Toc170810207 \h </w:instrText>
+            </w:r>
+            <w:r>
+              <w:rPr>
+                <w:noProof/>
+                <w:webHidden/>
+              </w:rPr>
+            </w:r>
+            <w:r>
+              <w:rPr>
+                <w:noProof/>
+                <w:webHidden/>
+              </w:rPr>
+              <w:fldChar w:fldCharType="separate"/>
+            </w:r>
+            <w:r>
+              <w:rPr>
+                <w:noProof/>
+                <w:webHidden/>
+              </w:rPr>
+              <w:t>2</w:t>
+            </w:r>
+            <w:r>
+              <w:rPr>
+                <w:noProof/>
+                <w:webHidden/>
+              </w:rPr>
+              <w:fldChar w:fldCharType="end"/>
+            </w:r>
+          </w:hyperlink>
+        </w:p>
+        <w:p>
+          <w:pPr>
+            <w:pStyle w:val="TOC2"/>
+            <w:tabs>
+              <w:tab w:val="right" w:leader="dot" w:pos="9016"/>
+            </w:tabs>
+            <w:rPr>
+              <w:rFonts w:asciiTheme="minorHAnsi" w:eastAsiaTheme="minorEastAsia" w:hAnsiTheme="minorHAnsi"/>
+              <w:noProof/>
+              <w:sz w:val="22"/>
+              <w:lang w:val="hu-HU" w:eastAsia="hu-HU"/>
+            </w:rPr>
+          </w:pPr>
+          <w:hyperlink w:anchor="_Toc170810208" w:history="1">
+            <w:r>
+              <w:rPr>
+                <w:rStyle w:val="Hyperlink"/>
+                <w:noProof/>
+              </w:rPr>
+              <w:t>Production</w:t>
+            </w:r>
+            <w:r>
+              <w:rPr>
+                <w:noProof/>
+                <w:webHidden/>
+              </w:rPr>
+              <w:tab/>
+            </w:r>
+            <w:r>
+              <w:rPr>
+                <w:noProof/>
+                <w:webHidden/>
+              </w:rPr>
+              <w:fldChar w:fldCharType="begin"/>
+            </w:r>
+            <w:r>
+              <w:rPr>
+                <w:noProof/>
+                <w:webHidden/>
+              </w:rPr>
+              <w:instrText xml:space="preserve"> PAGEREF _Toc170810208 \h </w:instrText>
+            </w:r>
+            <w:r>
+              <w:rPr>
+                <w:noProof/>
+                <w:webHidden/>
+              </w:rPr>
+            </w:r>
+            <w:r>
+              <w:rPr>
+                <w:noProof/>
+                <w:webHidden/>
+              </w:rPr>
+              <w:fldChar w:fldCharType="separate"/>
+            </w:r>
+            <w:r>
+              <w:rPr>
+                <w:noProof/>
+                <w:webHidden/>
+              </w:rPr>
+              <w:t>2</w:t>
+            </w:r>
+            <w:r>
+              <w:rPr>
+                <w:noProof/>
+                <w:webHidden/>
+              </w:rPr>
+              <w:fldChar w:fldCharType="end"/>
+            </w:r>
+          </w:hyperlink>
+        </w:p>
+        <w:p>
+          <w:pPr>
+            <w:pStyle w:val="TOC2"/>
+            <w:tabs>
+              <w:tab w:val="right" w:leader="dot" w:pos="9016"/>
+            </w:tabs>
+            <w:rPr>
+              <w:rFonts w:asciiTheme="minorHAnsi" w:eastAsiaTheme="minorEastAsia" w:hAnsiTheme="minorHAnsi"/>
+              <w:noProof/>
+              <w:sz w:val="22"/>
+              <w:lang w:val="hu-HU" w:eastAsia="hu-HU"/>
+            </w:rPr>
+          </w:pPr>
+          <w:hyperlink w:anchor="_Toc170810209" w:history="1">
+            <w:r>
+              <w:rPr>
+                <w:rStyle w:val="Hyperlink"/>
+                <w:noProof/>
+              </w:rPr>
+              <w:t>Context Free Grammar</w:t>
+            </w:r>
+            <w:r>
+              <w:rPr>
+                <w:noProof/>
+                <w:webHidden/>
+              </w:rPr>
+              <w:tab/>
+            </w:r>
+            <w:r>
+              <w:rPr>
+                <w:noProof/>
+                <w:webHidden/>
+              </w:rPr>
+              <w:fldChar w:fldCharType="begin"/>
+            </w:r>
+            <w:r>
+              <w:rPr>
+                <w:noProof/>
+                <w:webHidden/>
+              </w:rPr>
+              <w:instrText xml:space="preserve"> PAGEREF _Toc170810209 \h </w:instrText>
+            </w:r>
+            <w:r>
+              <w:rPr>
+                <w:noProof/>
+                <w:webHidden/>
+              </w:rPr>
+            </w:r>
+            <w:r>
+              <w:rPr>
+                <w:noProof/>
+                <w:webHidden/>
+              </w:rPr>
+              <w:fldChar w:fldCharType="separate"/>
+            </w:r>
+            <w:r>
+              <w:rPr>
+                <w:noProof/>
+                <w:webHidden/>
+              </w:rPr>
+              <w:t>2</w:t>
+            </w:r>
+            <w:r>
+              <w:rPr>
+                <w:noProof/>
+                <w:webHidden/>
+              </w:rPr>
+              <w:fldChar w:fldCharType="end"/>
+            </w:r>
+          </w:hyperlink>
+        </w:p>
+        <w:p>
+          <w:pPr>
+            <w:pStyle w:val="TOC1"/>
+            <w:tabs>
+              <w:tab w:val="right" w:leader="dot" w:pos="9016"/>
+            </w:tabs>
+            <w:rPr>
+              <w:rFonts w:asciiTheme="minorHAnsi" w:eastAsiaTheme="minorEastAsia" w:hAnsiTheme="minorHAnsi"/>
+              <w:noProof/>
+              <w:sz w:val="22"/>
+              <w:lang w:val="hu-HU" w:eastAsia="hu-HU"/>
+            </w:rPr>
+          </w:pPr>
+          <w:hyperlink w:anchor="_Toc170810210" w:history="1">
+            <w:r>
+              <w:rPr>
+                <w:rStyle w:val="Hyperlink"/>
+                <w:noProof/>
+              </w:rPr>
+              <w:t>Left most derivation (LMD)</w:t>
+            </w:r>
+            <w:r>
+              <w:rPr>
+                <w:noProof/>
+                <w:webHidden/>
+              </w:rPr>
+              <w:tab/>
+            </w:r>
+            <w:r>
+              <w:rPr>
+                <w:noProof/>
+                <w:webHidden/>
+              </w:rPr>
+              <w:fldChar w:fldCharType="begin"/>
+            </w:r>
+            <w:r>
+              <w:rPr>
+                <w:noProof/>
+                <w:webHidden/>
+              </w:rPr>
+              <w:instrText xml:space="preserve"> PAGEREF _Toc170810210 \h </w:instrText>
+            </w:r>
+            <w:r>
+              <w:rPr>
+                <w:noProof/>
+                <w:webHidden/>
+              </w:rPr>
+            </w:r>
+            <w:r>
+              <w:rPr>
+                <w:noProof/>
+                <w:webHidden/>
+              </w:rPr>
+              <w:fldChar w:fldCharType="separate"/>
+            </w:r>
+            <w:r>
+              <w:rPr>
+                <w:noProof/>
+                <w:webHidden/>
+              </w:rPr>
+              <w:t>3</w:t>
+            </w:r>
+            <w:r>
+              <w:rPr>
+                <w:noProof/>
+                <w:webHidden/>
+              </w:rPr>
+              <w:fldChar w:fldCharType="end"/>
+            </w:r>
+          </w:hyperlink>
+        </w:p>
+        <w:p>
+          <w:pPr>
+            <w:pStyle w:val="TOC1"/>
+            <w:tabs>
+              <w:tab w:val="right" w:leader="dot" w:pos="9016"/>
+            </w:tabs>
+            <w:rPr>
+              <w:rFonts w:asciiTheme="minorHAnsi" w:eastAsiaTheme="minorEastAsia" w:hAnsiTheme="minorHAnsi"/>
+              <w:noProof/>
+              <w:sz w:val="22"/>
+              <w:lang w:val="hu-HU" w:eastAsia="hu-HU"/>
+            </w:rPr>
+          </w:pPr>
+          <w:hyperlink w:anchor="_Toc170810211" w:history="1">
+            <w:r>
+              <w:rPr>
+                <w:rStyle w:val="Hyperlink"/>
+                <w:noProof/>
+              </w:rPr>
+              <w:t>Recursive Grammar</w:t>
+            </w:r>
+            <w:r>
+              <w:rPr>
+                <w:noProof/>
+                <w:webHidden/>
+              </w:rPr>
+              <w:tab/>
+            </w:r>
+            <w:r>
+              <w:rPr>
+                <w:noProof/>
+                <w:webHidden/>
+              </w:rPr>
+              <w:fldChar w:fldCharType="begin"/>
+            </w:r>
+            <w:r>
+              <w:rPr>
+                <w:noProof/>
+                <w:webHidden/>
+              </w:rPr>
+              <w:instrText xml:space="preserve"> PAGEREF _Toc170810211 \h </w:instrText>
+            </w:r>
+            <w:r>
+              <w:rPr>
+                <w:noProof/>
+                <w:webHidden/>
+              </w:rPr>
+            </w:r>
+            <w:r>
+              <w:rPr>
+                <w:noProof/>
+                <w:webHidden/>
+              </w:rPr>
+              <w:fldChar w:fldCharType="separate"/>
+            </w:r>
+            <w:r>
+              <w:rPr>
+                <w:noProof/>
+                <w:webHidden/>
+              </w:rPr>
+              <w:t>3</w:t>
+            </w:r>
+            <w:r>
+              <w:rPr>
+                <w:noProof/>
+                <w:webHidden/>
+              </w:rPr>
+              <w:fldChar w:fldCharType="end"/>
+            </w:r>
+          </w:hyperlink>
+        </w:p>
+        <w:p>
+          <w:pPr>
+            <w:pStyle w:val="TOC1"/>
+            <w:tabs>
+              <w:tab w:val="right" w:leader="dot" w:pos="9016"/>
+            </w:tabs>
+            <w:rPr>
+              <w:rFonts w:asciiTheme="minorHAnsi" w:eastAsiaTheme="minorEastAsia" w:hAnsiTheme="minorHAnsi"/>
+              <w:noProof/>
+              <w:sz w:val="22"/>
+              <w:lang w:val="hu-HU" w:eastAsia="hu-HU"/>
+            </w:rPr>
+          </w:pPr>
+          <w:hyperlink w:anchor="_Toc170810212" w:history="1">
+            <w:r>
+              <w:rPr>
+                <w:rStyle w:val="Hyperlink"/>
+                <w:noProof/>
+              </w:rPr>
+              <w:t>Non-Recursive Grammar</w:t>
+            </w:r>
+            <w:r>
+              <w:rPr>
+                <w:noProof/>
+                <w:webHidden/>
+              </w:rPr>
+              <w:tab/>
+            </w:r>
+            <w:r>
+              <w:rPr>
+                <w:noProof/>
+                <w:webHidden/>
+              </w:rPr>
+              <w:fldChar w:fldCharType="begin"/>
+            </w:r>
+            <w:r>
+              <w:rPr>
+                <w:noProof/>
+                <w:webHidden/>
+              </w:rPr>
+              <w:instrText xml:space="preserve"> PAGEREF _Toc170810212 \h </w:instrText>
+            </w:r>
+            <w:r>
+              <w:rPr>
+                <w:noProof/>
+                <w:webHidden/>
+              </w:rPr>
+            </w:r>
+            <w:r>
+              <w:rPr>
+                <w:noProof/>
+                <w:webHidden/>
+              </w:rPr>
+              <w:fldChar w:fldCharType="separate"/>
+            </w:r>
+            <w:r>
+              <w:rPr>
+                <w:noProof/>
+                <w:webHidden/>
+              </w:rPr>
+              <w:t>3</w:t>
+            </w:r>
+            <w:r>
+              <w:rPr>
+                <w:noProof/>
+                <w:webHidden/>
+              </w:rPr>
+              <w:fldChar w:fldCharType="end"/>
+            </w:r>
+          </w:hyperlink>
+        </w:p>
+        <w:p>
+          <w:pPr>
+            <w:pStyle w:val="TOC1"/>
+            <w:tabs>
+              <w:tab w:val="right" w:leader="dot" w:pos="9016"/>
+            </w:tabs>
+            <w:rPr>
+              <w:rFonts w:asciiTheme="minorHAnsi" w:eastAsiaTheme="minorEastAsia" w:hAnsiTheme="minorHAnsi"/>
+              <w:noProof/>
+              <w:sz w:val="22"/>
+              <w:lang w:val="hu-HU" w:eastAsia="hu-HU"/>
+            </w:rPr>
+          </w:pPr>
+          <w:hyperlink w:anchor="_Toc170810213" w:history="1">
+            <w:r>
+              <w:rPr>
+                <w:rStyle w:val="Hyperlink"/>
+                <w:noProof/>
+              </w:rPr>
+              <w:t>Left Recursive Grammar (LRG)</w:t>
+            </w:r>
+            <w:r>
+              <w:rPr>
+                <w:noProof/>
+                <w:webHidden/>
+              </w:rPr>
+              <w:tab/>
+            </w:r>
+            <w:r>
+              <w:rPr>
+                <w:noProof/>
+                <w:webHidden/>
+              </w:rPr>
+              <w:fldChar w:fldCharType="begin"/>
+            </w:r>
+            <w:r>
+              <w:rPr>
+                <w:noProof/>
+                <w:webHidden/>
+              </w:rPr>
+              <w:instrText xml:space="preserve"> PAGEREF _Toc170810213 \h </w:instrText>
+            </w:r>
+            <w:r>
+              <w:rPr>
+                <w:noProof/>
+                <w:webHidden/>
+              </w:rPr>
+            </w:r>
+            <w:r>
+              <w:rPr>
+                <w:noProof/>
+                <w:webHidden/>
+              </w:rPr>
+              <w:fldChar w:fldCharType="separate"/>
+            </w:r>
+            <w:r>
+              <w:rPr>
+                <w:noProof/>
+                <w:webHidden/>
+              </w:rPr>
+              <w:t>3</w:t>
+            </w:r>
+            <w:r>
+              <w:rPr>
+                <w:noProof/>
+                <w:webHidden/>
+              </w:rPr>
+              <w:fldChar w:fldCharType="end"/>
+            </w:r>
+          </w:hyperlink>
+        </w:p>
+        <w:p>
+          <w:pPr>
+            <w:pStyle w:val="TOC1"/>
+            <w:tabs>
+              <w:tab w:val="right" w:leader="dot" w:pos="9016"/>
+            </w:tabs>
+            <w:rPr>
+              <w:rFonts w:asciiTheme="minorHAnsi" w:eastAsiaTheme="minorEastAsia" w:hAnsiTheme="minorHAnsi"/>
+              <w:noProof/>
+              <w:sz w:val="22"/>
+              <w:lang w:val="hu-HU" w:eastAsia="hu-HU"/>
+            </w:rPr>
+          </w:pPr>
+          <w:hyperlink w:anchor="_Toc170810214" w:history="1">
+            <w:r>
+              <w:rPr>
+                <w:rStyle w:val="Hyperlink"/>
+                <w:noProof/>
+              </w:rPr>
+              <w:t>Right Recursive Grammar (RRG)</w:t>
+            </w:r>
+            <w:r>
+              <w:rPr>
+                <w:noProof/>
+                <w:webHidden/>
+              </w:rPr>
+              <w:tab/>
+            </w:r>
+            <w:r>
+              <w:rPr>
+                <w:noProof/>
+                <w:webHidden/>
+              </w:rPr>
+              <w:fldChar w:fldCharType="begin"/>
+            </w:r>
+            <w:r>
+              <w:rPr>
+                <w:noProof/>
+                <w:webHidden/>
+              </w:rPr>
+              <w:instrText xml:space="preserve"> PAGEREF _Toc170810214 \h </w:instrText>
+            </w:r>
+            <w:r>
+              <w:rPr>
+                <w:noProof/>
+                <w:webHidden/>
+              </w:rPr>
+            </w:r>
+            <w:r>
+              <w:rPr>
+                <w:noProof/>
+                <w:webHidden/>
+              </w:rPr>
+              <w:fldChar w:fldCharType="separate"/>
+            </w:r>
+            <w:r>
+              <w:rPr>
+                <w:noProof/>
+                <w:webHidden/>
+              </w:rPr>
+              <w:t>4</w:t>
+            </w:r>
+            <w:r>
+              <w:rPr>
+                <w:noProof/>
+                <w:webHidden/>
+              </w:rPr>
+              <w:fldChar w:fldCharType="end"/>
+            </w:r>
+          </w:hyperlink>
+        </w:p>
+        <w:p>
+          <w:pPr>
+            <w:pStyle w:val="TOC1"/>
+            <w:tabs>
+              <w:tab w:val="right" w:leader="dot" w:pos="9016"/>
+            </w:tabs>
+            <w:rPr>
+              <w:rFonts w:asciiTheme="minorHAnsi" w:eastAsiaTheme="minorEastAsia" w:hAnsiTheme="minorHAnsi"/>
+              <w:noProof/>
+              <w:sz w:val="22"/>
+              <w:lang w:val="hu-HU" w:eastAsia="hu-HU"/>
+            </w:rPr>
+          </w:pPr>
+          <w:hyperlink w:anchor="_Toc170810215" w:history="1">
+            <w:r>
+              <w:rPr>
+                <w:rStyle w:val="Hyperlink"/>
+                <w:noProof/>
+              </w:rPr>
+              <w:t>General Recursive Grammar (GRG)</w:t>
+            </w:r>
+            <w:r>
+              <w:rPr>
+                <w:noProof/>
+                <w:webHidden/>
+              </w:rPr>
+              <w:tab/>
+            </w:r>
+            <w:r>
+              <w:rPr>
+                <w:noProof/>
+                <w:webHidden/>
+              </w:rPr>
+              <w:fldChar w:fldCharType="begin"/>
+            </w:r>
+            <w:r>
+              <w:rPr>
+                <w:noProof/>
+                <w:webHidden/>
+              </w:rPr>
+              <w:instrText xml:space="preserve"> PAGEREF _Toc170810215 \h </w:instrText>
+            </w:r>
+            <w:r>
+              <w:rPr>
+                <w:noProof/>
+                <w:webHidden/>
+              </w:rPr>
+            </w:r>
+            <w:r>
+              <w:rPr>
+                <w:noProof/>
+                <w:webHidden/>
+              </w:rPr>
+              <w:fldChar w:fldCharType="separate"/>
+            </w:r>
+            <w:r>
+              <w:rPr>
+                <w:noProof/>
+                <w:webHidden/>
+              </w:rPr>
+              <w:t>4</w:t>
+            </w:r>
+            <w:r>
+              <w:rPr>
+                <w:noProof/>
+                <w:webHidden/>
+              </w:rPr>
+              <w:fldChar w:fldCharType="end"/>
+            </w:r>
+          </w:hyperlink>
+        </w:p>
+        <w:p>
+          <w:pPr>
+            <w:pStyle w:val="TOC1"/>
+            <w:tabs>
+              <w:tab w:val="right" w:leader="dot" w:pos="9016"/>
+            </w:tabs>
+            <w:rPr>
+              <w:rFonts w:asciiTheme="minorHAnsi" w:eastAsiaTheme="minorEastAsia" w:hAnsiTheme="minorHAnsi"/>
+              <w:noProof/>
+              <w:sz w:val="22"/>
+              <w:lang w:val="hu-HU" w:eastAsia="hu-HU"/>
+            </w:rPr>
+          </w:pPr>
+          <w:hyperlink w:anchor="_Toc170810216" w:history="1">
+            <w:r>
+              <w:rPr>
+                <w:rStyle w:val="Hyperlink"/>
+                <w:noProof/>
+              </w:rPr>
+              <w:t>Types of Recursion</w:t>
+            </w:r>
+            <w:r>
+              <w:rPr>
+                <w:noProof/>
+                <w:webHidden/>
+              </w:rPr>
+              <w:tab/>
+            </w:r>
+            <w:r>
+              <w:rPr>
+                <w:noProof/>
+                <w:webHidden/>
+              </w:rPr>
+              <w:fldChar w:fldCharType="begin"/>
+            </w:r>
+            <w:r>
+              <w:rPr>
+                <w:noProof/>
+                <w:webHidden/>
+              </w:rPr>
+              <w:instrText xml:space="preserve"> PAGEREF _Toc170810216 \h </w:instrText>
+            </w:r>
+            <w:r>
+              <w:rPr>
+                <w:noProof/>
+                <w:webHidden/>
+              </w:rPr>
+            </w:r>
+            <w:r>
+              <w:rPr>
+                <w:noProof/>
+                <w:webHidden/>
+              </w:rPr>
+              <w:fldChar w:fldCharType="separate"/>
+            </w:r>
+            <w:r>
+              <w:rPr>
+                <w:noProof/>
+                <w:webHidden/>
+              </w:rPr>
+              <w:t>4</w:t>
+            </w:r>
+            <w:r>
+              <w:rPr>
+                <w:noProof/>
+                <w:webHidden/>
+              </w:rPr>
+              <w:fldChar w:fldCharType="end"/>
+            </w:r>
+          </w:hyperlink>
+        </w:p>
+        <w:p>
+          <w:pPr>
+            <w:pStyle w:val="TOC1"/>
+            <w:tabs>
+              <w:tab w:val="right" w:leader="dot" w:pos="9016"/>
+            </w:tabs>
+            <w:rPr>
+              <w:rFonts w:asciiTheme="minorHAnsi" w:eastAsiaTheme="minorEastAsia" w:hAnsiTheme="minorHAnsi"/>
+              <w:noProof/>
+              <w:sz w:val="22"/>
+              <w:lang w:val="hu-HU" w:eastAsia="hu-HU"/>
+            </w:rPr>
+          </w:pPr>
+          <w:hyperlink w:anchor="_Toc170810217" w:history="1">
+            <w:r>
+              <w:rPr>
+                <w:rStyle w:val="Hyperlink"/>
+                <w:noProof/>
+              </w:rPr>
+              <w:t>Convert Left Recursion Grammars to Right Recursion Grammar</w:t>
+            </w:r>
+            <w:r>
+              <w:rPr>
+                <w:noProof/>
+                <w:webHidden/>
+              </w:rPr>
+              <w:tab/>
+            </w:r>
+            <w:r>
+              <w:rPr>
+                <w:noProof/>
+                <w:webHidden/>
+              </w:rPr>
+              <w:fldChar w:fldCharType="begin"/>
+            </w:r>
+            <w:r>
+              <w:rPr>
+                <w:noProof/>
+                <w:webHidden/>
+              </w:rPr>
+              <w:instrText xml:space="preserve"> PAGEREF _Toc170810217 \h </w:instrText>
+            </w:r>
+            <w:r>
+              <w:rPr>
+                <w:noProof/>
+                <w:webHidden/>
+              </w:rPr>
+            </w:r>
+            <w:r>
+              <w:rPr>
+                <w:noProof/>
+                <w:webHidden/>
+              </w:rPr>
+              <w:fldChar w:fldCharType="separate"/>
+            </w:r>
+            <w:r>
+              <w:rPr>
+                <w:noProof/>
+                <w:webHidden/>
+              </w:rPr>
+              <w:t>4</w:t>
+            </w:r>
+            <w:r>
+              <w:rPr>
+                <w:noProof/>
+                <w:webHidden/>
+              </w:rPr>
+              <w:fldChar w:fldCharType="end"/>
+            </w:r>
+          </w:hyperlink>
+        </w:p>
+        <w:p>
+          <w:pPr>
+            <w:pStyle w:val="TOC1"/>
+            <w:tabs>
+              <w:tab w:val="right" w:leader="dot" w:pos="9016"/>
+            </w:tabs>
+            <w:rPr>
+              <w:rFonts w:asciiTheme="minorHAnsi" w:eastAsiaTheme="minorEastAsia" w:hAnsiTheme="minorHAnsi"/>
+              <w:noProof/>
+              <w:sz w:val="22"/>
+              <w:lang w:val="hu-HU" w:eastAsia="hu-HU"/>
+            </w:rPr>
+          </w:pPr>
+          <w:hyperlink w:anchor="_Toc170810218" w:history="1">
+            <w:r>
+              <w:rPr>
+                <w:rStyle w:val="Hyperlink"/>
+                <w:noProof/>
+              </w:rPr>
+              <w:t>Ambiguous Grammar</w:t>
+            </w:r>
+            <w:r>
+              <w:rPr>
+                <w:noProof/>
+                <w:webHidden/>
+              </w:rPr>
+              <w:tab/>
+            </w:r>
+            <w:r>
+              <w:rPr>
+                <w:noProof/>
+                <w:webHidden/>
+              </w:rPr>
+              <w:fldChar w:fldCharType="begin"/>
+            </w:r>
+            <w:r>
+              <w:rPr>
+                <w:noProof/>
+                <w:webHidden/>
+              </w:rPr>
+              <w:instrText xml:space="preserve"> PAGEREF _Toc170810218 \h </w:instrText>
+            </w:r>
+            <w:r>
+              <w:rPr>
+                <w:noProof/>
+                <w:webHidden/>
+              </w:rPr>
+            </w:r>
+            <w:r>
+              <w:rPr>
+                <w:noProof/>
+                <w:webHidden/>
+              </w:rPr>
+              <w:fldChar w:fldCharType="separate"/>
+            </w:r>
+            <w:r>
+              <w:rPr>
+                <w:noProof/>
+                <w:webHidden/>
+              </w:rPr>
+              <w:t>6</w:t>
+            </w:r>
+            <w:r>
+              <w:rPr>
+                <w:noProof/>
+                <w:webHidden/>
+              </w:rPr>
+              <w:fldChar w:fldCharType="end"/>
+            </w:r>
+          </w:hyperlink>
+        </w:p>
+        <w:p>
+          <w:pPr>
+            <w:pStyle w:val="TOC1"/>
+            <w:tabs>
+              <w:tab w:val="right" w:leader="dot" w:pos="9016"/>
+            </w:tabs>
+            <w:rPr>
+              <w:rFonts w:asciiTheme="minorHAnsi" w:eastAsiaTheme="minorEastAsia" w:hAnsiTheme="minorHAnsi"/>
+              <w:noProof/>
+              <w:sz w:val="22"/>
+              <w:lang w:val="hu-HU" w:eastAsia="hu-HU"/>
+            </w:rPr>
+          </w:pPr>
+          <w:hyperlink w:anchor="_Toc170810219" w:history="1">
+            <w:r>
+              <w:rPr>
+                <w:rStyle w:val="Hyperlink"/>
+                <w:noProof/>
+              </w:rPr>
+              <w:t>Grammar with Common Prefixes</w:t>
+            </w:r>
+            <w:r>
+              <w:rPr>
+                <w:noProof/>
+                <w:webHidden/>
+              </w:rPr>
+              <w:tab/>
+            </w:r>
+            <w:r>
+              <w:rPr>
+                <w:noProof/>
+                <w:webHidden/>
+              </w:rPr>
+              <w:fldChar w:fldCharType="begin"/>
+            </w:r>
+            <w:r>
+              <w:rPr>
+                <w:noProof/>
+                <w:webHidden/>
+              </w:rPr>
+              <w:instrText xml:space="preserve"> PAGEREF _Toc170810219 \h </w:instrText>
+            </w:r>
+            <w:r>
+              <w:rPr>
+                <w:noProof/>
+                <w:webHidden/>
+              </w:rPr>
+            </w:r>
+            <w:r>
+              <w:rPr>
+                <w:noProof/>
+                <w:webHidden/>
+              </w:rPr>
+              <w:fldChar w:fldCharType="separate"/>
+            </w:r>
+            <w:r>
+              <w:rPr>
+                <w:noProof/>
+                <w:webHidden/>
+              </w:rPr>
+              <w:t>6</w:t>
+            </w:r>
+            <w:r>
+              <w:rPr>
+                <w:noProof/>
+                <w:webHidden/>
+              </w:rPr>
+              <w:fldChar w:fldCharType="end"/>
+            </w:r>
+          </w:hyperlink>
+        </w:p>
+        <w:p>
+          <w:pPr>
+            <w:pStyle w:val="TOC1"/>
+            <w:tabs>
+              <w:tab w:val="right" w:leader="dot" w:pos="9016"/>
+            </w:tabs>
+            <w:rPr>
+              <w:rFonts w:asciiTheme="minorHAnsi" w:eastAsiaTheme="minorEastAsia" w:hAnsiTheme="minorHAnsi"/>
+              <w:noProof/>
+              <w:sz w:val="22"/>
+              <w:lang w:val="hu-HU" w:eastAsia="hu-HU"/>
+            </w:rPr>
+          </w:pPr>
+          <w:hyperlink w:anchor="_Toc170810220" w:history="1">
+            <w:r>
+              <w:rPr>
+                <w:rStyle w:val="Hyperlink"/>
+                <w:noProof/>
+              </w:rPr>
+              <w:t>Left Factoring</w:t>
+            </w:r>
+            <w:r>
+              <w:rPr>
+                <w:noProof/>
+                <w:webHidden/>
+              </w:rPr>
+              <w:tab/>
+            </w:r>
+            <w:r>
+              <w:rPr>
+                <w:noProof/>
+                <w:webHidden/>
+              </w:rPr>
+              <w:fldChar w:fldCharType="begin"/>
+            </w:r>
+            <w:r>
+              <w:rPr>
+                <w:noProof/>
+                <w:webHidden/>
+              </w:rPr>
+              <w:instrText xml:space="preserve"> PAGEREF _Toc170810220 \h </w:instrText>
+            </w:r>
+            <w:r>
+              <w:rPr>
+                <w:noProof/>
+                <w:webHidden/>
+              </w:rPr>
+            </w:r>
+            <w:r>
+              <w:rPr>
+                <w:noProof/>
+                <w:webHidden/>
+              </w:rPr>
+              <w:fldChar w:fldCharType="separate"/>
+            </w:r>
+            <w:r>
+              <w:rPr>
+                <w:noProof/>
+                <w:webHidden/>
+              </w:rPr>
+              <w:t>6</w:t>
+            </w:r>
+            <w:r>
+              <w:rPr>
+                <w:noProof/>
+                <w:webHidden/>
+              </w:rPr>
+              <w:fldChar w:fldCharType="end"/>
+            </w:r>
+          </w:hyperlink>
+        </w:p>
+        <w:p>
+          <w:pPr>
+            <w:pStyle w:val="TOC1"/>
+            <w:tabs>
+              <w:tab w:val="right" w:leader="dot" w:pos="9016"/>
+            </w:tabs>
+            <w:rPr>
+              <w:rFonts w:asciiTheme="minorHAnsi" w:eastAsiaTheme="minorEastAsia" w:hAnsiTheme="minorHAnsi"/>
+              <w:noProof/>
+              <w:sz w:val="22"/>
+              <w:lang w:val="hu-HU" w:eastAsia="hu-HU"/>
+            </w:rPr>
+          </w:pPr>
+          <w:hyperlink w:anchor="_Toc170810221" w:history="1">
+            <w:r>
+              <w:rPr>
+                <w:rStyle w:val="Hyperlink"/>
+                <w:noProof/>
+              </w:rPr>
+              <w:t>First</w:t>
+            </w:r>
+            <w:r>
+              <w:rPr>
+                <w:noProof/>
+                <w:webHidden/>
+              </w:rPr>
+              <w:tab/>
+            </w:r>
+            <w:r>
+              <w:rPr>
+                <w:noProof/>
+                <w:webHidden/>
+              </w:rPr>
+              <w:fldChar w:fldCharType="begin"/>
+            </w:r>
+            <w:r>
+              <w:rPr>
+                <w:noProof/>
+                <w:webHidden/>
+              </w:rPr>
+              <w:instrText xml:space="preserve"> PAGEREF _Toc170810221 \h </w:instrText>
+            </w:r>
+            <w:r>
+              <w:rPr>
+                <w:noProof/>
+                <w:webHidden/>
+              </w:rPr>
+            </w:r>
+            <w:r>
+              <w:rPr>
+                <w:noProof/>
+                <w:webHidden/>
+              </w:rPr>
+              <w:fldChar w:fldCharType="separate"/>
+            </w:r>
+            <w:r>
+              <w:rPr>
+                <w:noProof/>
+                <w:webHidden/>
+              </w:rPr>
+              <w:t>7</w:t>
+            </w:r>
+            <w:r>
+              <w:rPr>
+                <w:noProof/>
+                <w:webHidden/>
+              </w:rPr>
+              <w:fldChar w:fldCharType="end"/>
+            </w:r>
+          </w:hyperlink>
+        </w:p>
+        <w:p>
+          <w:pPr>
+            <w:pStyle w:val="TOC1"/>
+            <w:tabs>
+              <w:tab w:val="right" w:leader="dot" w:pos="9016"/>
+            </w:tabs>
+            <w:rPr>
+              <w:rFonts w:asciiTheme="minorHAnsi" w:eastAsiaTheme="minorEastAsia" w:hAnsiTheme="minorHAnsi"/>
+              <w:noProof/>
+              <w:sz w:val="22"/>
+              <w:lang w:val="hu-HU" w:eastAsia="hu-HU"/>
+            </w:rPr>
+          </w:pPr>
+          <w:hyperlink w:anchor="_Toc170810222" w:history="1">
+            <w:r>
+              <w:rPr>
+                <w:rStyle w:val="Hyperlink"/>
+                <w:noProof/>
+              </w:rPr>
+              <w:t>Follow</w:t>
+            </w:r>
+            <w:r>
+              <w:rPr>
+                <w:noProof/>
+                <w:webHidden/>
+              </w:rPr>
+              <w:tab/>
+            </w:r>
+            <w:r>
+              <w:rPr>
+                <w:noProof/>
+                <w:webHidden/>
+              </w:rPr>
+              <w:fldChar w:fldCharType="begin"/>
+            </w:r>
+            <w:r>
+              <w:rPr>
+                <w:noProof/>
+                <w:webHidden/>
+              </w:rPr>
+              <w:instrText xml:space="preserve"> PAGEREF _Toc170810222 \h </w:instrText>
+            </w:r>
+            <w:r>
+              <w:rPr>
+                <w:noProof/>
+                <w:webHidden/>
+              </w:rPr>
+            </w:r>
+            <w:r>
+              <w:rPr>
+                <w:noProof/>
+                <w:webHidden/>
+              </w:rPr>
+              <w:fldChar w:fldCharType="separate"/>
+            </w:r>
+            <w:r>
+              <w:rPr>
+                <w:noProof/>
+                <w:webHidden/>
+              </w:rPr>
+              <w:t>7</w:t>
+            </w:r>
+            <w:r>
+              <w:rPr>
+                <w:noProof/>
+                <w:webHidden/>
+              </w:rPr>
+              <w:fldChar w:fldCharType="end"/>
+            </w:r>
+          </w:hyperlink>
+        </w:p>
+        <w:p>
+          <w:pPr>
+            <w:pStyle w:val="TOC1"/>
+            <w:tabs>
+              <w:tab w:val="right" w:leader="dot" w:pos="9016"/>
+            </w:tabs>
+            <w:rPr>
+              <w:rFonts w:asciiTheme="minorHAnsi" w:eastAsiaTheme="minorEastAsia" w:hAnsiTheme="minorHAnsi"/>
+              <w:noProof/>
+              <w:sz w:val="22"/>
+              <w:lang w:val="hu-HU" w:eastAsia="hu-HU"/>
+            </w:rPr>
+          </w:pPr>
+          <w:hyperlink w:anchor="_Toc170810223" w:history="1">
+            <w:r>
+              <w:rPr>
+                <w:rStyle w:val="Hyperlink"/>
+                <w:noProof/>
+              </w:rPr>
+              <w:t>LL(1) grammar</w:t>
+            </w:r>
+            <w:r>
+              <w:rPr>
+                <w:noProof/>
+                <w:webHidden/>
+              </w:rPr>
+              <w:tab/>
+            </w:r>
+            <w:r>
+              <w:rPr>
+                <w:noProof/>
+                <w:webHidden/>
+              </w:rPr>
+              <w:fldChar w:fldCharType="begin"/>
+            </w:r>
+            <w:r>
+              <w:rPr>
+                <w:noProof/>
+                <w:webHidden/>
+              </w:rPr>
+              <w:instrText xml:space="preserve"> PAGEREF _Toc170810223 \h </w:instrText>
+            </w:r>
+            <w:r>
+              <w:rPr>
+                <w:noProof/>
+                <w:webHidden/>
+              </w:rPr>
+            </w:r>
+            <w:r>
+              <w:rPr>
+                <w:noProof/>
+                <w:webHidden/>
+              </w:rPr>
+              <w:fldChar w:fldCharType="separate"/>
+            </w:r>
+            <w:r>
+              <w:rPr>
+                <w:noProof/>
+                <w:webHidden/>
+              </w:rPr>
+              <w:t>8</w:t>
+            </w:r>
+            <w:r>
+              <w:rPr>
+                <w:noProof/>
+                <w:webHidden/>
+              </w:rPr>
+              <w:fldChar w:fldCharType="end"/>
+            </w:r>
+          </w:hyperlink>
+        </w:p>
+        <w:p>
+          <w:pPr>
+            <w:pStyle w:val="TOC2"/>
+            <w:tabs>
+              <w:tab w:val="right" w:leader="dot" w:pos="9016"/>
+            </w:tabs>
+            <w:rPr>
+              <w:rFonts w:asciiTheme="minorHAnsi" w:eastAsiaTheme="minorEastAsia" w:hAnsiTheme="minorHAnsi"/>
+              <w:noProof/>
+              <w:sz w:val="22"/>
+              <w:lang w:val="hu-HU" w:eastAsia="hu-HU"/>
+            </w:rPr>
+          </w:pPr>
+          <w:hyperlink w:anchor="_Toc170810224" w:history="1">
+            <w:r>
+              <w:rPr>
+                <w:rStyle w:val="Hyperlink"/>
+                <w:noProof/>
+              </w:rPr>
+              <w:t>Bottom-up parser (shift/reduce parser)</w:t>
+            </w:r>
+            <w:r>
+              <w:rPr>
+                <w:noProof/>
+                <w:webHidden/>
+              </w:rPr>
+              <w:tab/>
+            </w:r>
+            <w:r>
+              <w:rPr>
+                <w:noProof/>
+                <w:webHidden/>
+              </w:rPr>
+              <w:fldChar w:fldCharType="begin"/>
+            </w:r>
+            <w:r>
+              <w:rPr>
+                <w:noProof/>
+                <w:webHidden/>
+              </w:rPr>
+              <w:instrText xml:space="preserve"> PAGEREF _Toc170810224 \h </w:instrText>
+            </w:r>
+            <w:r>
+              <w:rPr>
+                <w:noProof/>
+                <w:webHidden/>
+              </w:rPr>
+            </w:r>
+            <w:r>
+              <w:rPr>
+                <w:noProof/>
+                <w:webHidden/>
+              </w:rPr>
+              <w:fldChar w:fldCharType="separate"/>
+            </w:r>
+            <w:r>
+              <w:rPr>
+                <w:noProof/>
+                <w:webHidden/>
+              </w:rPr>
+              <w:t>8</w:t>
+            </w:r>
+            <w:r>
+              <w:rPr>
+                <w:noProof/>
+                <w:webHidden/>
+              </w:rPr>
+              <w:fldChar w:fldCharType="end"/>
+            </w:r>
+          </w:hyperlink>
+        </w:p>
+        <w:p>
+          <w:pPr>
+            <w:pStyle w:val="TOC2"/>
+            <w:tabs>
+              <w:tab w:val="right" w:leader="dot" w:pos="9016"/>
+            </w:tabs>
+            <w:rPr>
+              <w:rFonts w:asciiTheme="minorHAnsi" w:eastAsiaTheme="minorEastAsia" w:hAnsiTheme="minorHAnsi"/>
+              <w:noProof/>
+              <w:sz w:val="22"/>
+              <w:lang w:val="hu-HU" w:eastAsia="hu-HU"/>
+            </w:rPr>
+          </w:pPr>
+          <w:hyperlink w:anchor="_Toc170810225" w:history="1">
+            <w:r>
+              <w:rPr>
+                <w:rStyle w:val="Hyperlink"/>
+                <w:noProof/>
+              </w:rPr>
+              <w:t>Top-down parser</w:t>
+            </w:r>
+            <w:r>
+              <w:rPr>
+                <w:noProof/>
+                <w:webHidden/>
+              </w:rPr>
+              <w:tab/>
+            </w:r>
+            <w:r>
+              <w:rPr>
+                <w:noProof/>
+                <w:webHidden/>
+              </w:rPr>
+              <w:fldChar w:fldCharType="begin"/>
+            </w:r>
+            <w:r>
+              <w:rPr>
+                <w:noProof/>
+                <w:webHidden/>
+              </w:rPr>
+              <w:instrText xml:space="preserve"> PAGEREF _Toc170810225 \h </w:instrText>
+            </w:r>
+            <w:r>
+              <w:rPr>
+                <w:noProof/>
+                <w:webHidden/>
+              </w:rPr>
+            </w:r>
+            <w:r>
+              <w:rPr>
+                <w:noProof/>
+                <w:webHidden/>
+              </w:rPr>
+              <w:fldChar w:fldCharType="separate"/>
+            </w:r>
+            <w:r>
+              <w:rPr>
+                <w:noProof/>
+                <w:webHidden/>
+              </w:rPr>
+              <w:t>8</w:t>
+            </w:r>
+            <w:r>
+              <w:rPr>
+                <w:noProof/>
+                <w:webHidden/>
+              </w:rPr>
+              <w:fldChar w:fldCharType="end"/>
+            </w:r>
+          </w:hyperlink>
+        </w:p>
+        <w:p>
+          <w:pPr>
+            <w:pStyle w:val="TOC2"/>
+            <w:tabs>
+              <w:tab w:val="right" w:leader="dot" w:pos="9016"/>
+            </w:tabs>
+            <w:rPr>
+              <w:rFonts w:asciiTheme="minorHAnsi" w:eastAsiaTheme="minorEastAsia" w:hAnsiTheme="minorHAnsi"/>
+              <w:noProof/>
+              <w:sz w:val="22"/>
+              <w:lang w:val="hu-HU" w:eastAsia="hu-HU"/>
+            </w:rPr>
+          </w:pPr>
+          <w:hyperlink w:anchor="_Toc170810226" w:history="1">
+            <w:r>
+              <w:rPr>
+                <w:rStyle w:val="Hyperlink"/>
+                <w:noProof/>
+              </w:rPr>
+              <w:t>Handle</w:t>
+            </w:r>
+            <w:r>
+              <w:rPr>
+                <w:noProof/>
+                <w:webHidden/>
+              </w:rPr>
+              <w:tab/>
+            </w:r>
+            <w:r>
+              <w:rPr>
+                <w:noProof/>
+                <w:webHidden/>
+              </w:rPr>
+              <w:fldChar w:fldCharType="begin"/>
+            </w:r>
+            <w:r>
+              <w:rPr>
+                <w:noProof/>
+                <w:webHidden/>
+              </w:rPr>
+              <w:instrText xml:space="preserve"> PAGEREF _Toc170810226 \h </w:instrText>
+            </w:r>
+            <w:r>
+              <w:rPr>
+                <w:noProof/>
+                <w:webHidden/>
+              </w:rPr>
+            </w:r>
+            <w:r>
+              <w:rPr>
+                <w:noProof/>
+                <w:webHidden/>
+              </w:rPr>
+              <w:fldChar w:fldCharType="separate"/>
+            </w:r>
+            <w:r>
+              <w:rPr>
+                <w:noProof/>
+                <w:webHidden/>
+              </w:rPr>
+              <w:t>8</w:t>
+            </w:r>
+            <w:r>
+              <w:rPr>
+                <w:noProof/>
+                <w:webHidden/>
+              </w:rPr>
+              <w:fldChar w:fldCharType="end"/>
+            </w:r>
+          </w:hyperlink>
+        </w:p>
+        <w:p>
+          <w:pPr>
+            <w:pStyle w:val="TOC2"/>
+            <w:tabs>
+              <w:tab w:val="right" w:leader="dot" w:pos="9016"/>
+            </w:tabs>
+            <w:rPr>
+              <w:rFonts w:asciiTheme="minorHAnsi" w:eastAsiaTheme="minorEastAsia" w:hAnsiTheme="minorHAnsi"/>
+              <w:noProof/>
+              <w:sz w:val="22"/>
+              <w:lang w:val="hu-HU" w:eastAsia="hu-HU"/>
+            </w:rPr>
+          </w:pPr>
+          <w:hyperlink w:anchor="_Toc170810227" w:history="1">
+            <w:r>
+              <w:rPr>
+                <w:rStyle w:val="Hyperlink"/>
+                <w:noProof/>
+              </w:rPr>
+              <w:t>Handle pruning</w:t>
+            </w:r>
+            <w:r>
+              <w:rPr>
+                <w:noProof/>
+                <w:webHidden/>
+              </w:rPr>
+              <w:tab/>
+            </w:r>
+            <w:r>
+              <w:rPr>
+                <w:noProof/>
+                <w:webHidden/>
+              </w:rPr>
+              <w:fldChar w:fldCharType="begin"/>
+            </w:r>
+            <w:r>
+              <w:rPr>
+                <w:noProof/>
+                <w:webHidden/>
+              </w:rPr>
+              <w:instrText xml:space="preserve"> PAGEREF _Toc170810227 \h </w:instrText>
+            </w:r>
+            <w:r>
+              <w:rPr>
+                <w:noProof/>
+                <w:webHidden/>
+              </w:rPr>
+            </w:r>
+            <w:r>
+              <w:rPr>
+                <w:noProof/>
+                <w:webHidden/>
+              </w:rPr>
+              <w:fldChar w:fldCharType="separate"/>
+            </w:r>
+            <w:r>
+              <w:rPr>
+                <w:noProof/>
+                <w:webHidden/>
+              </w:rPr>
+              <w:t>8</w:t>
+            </w:r>
+            <w:r>
+              <w:rPr>
+                <w:noProof/>
+                <w:webHidden/>
+              </w:rPr>
+              <w:fldChar w:fldCharType="end"/>
+            </w:r>
+          </w:hyperlink>
+        </w:p>
+        <w:p>
+          <w:pPr>
+            <w:pStyle w:val="TOC2"/>
+            <w:tabs>
+              <w:tab w:val="right" w:leader="dot" w:pos="9016"/>
+            </w:tabs>
+            <w:rPr>
+              <w:rFonts w:asciiTheme="minorHAnsi" w:eastAsiaTheme="minorEastAsia" w:hAnsiTheme="minorHAnsi"/>
+              <w:noProof/>
+              <w:sz w:val="22"/>
+              <w:lang w:val="hu-HU" w:eastAsia="hu-HU"/>
+            </w:rPr>
+          </w:pPr>
+          <w:hyperlink w:anchor="_Toc170810228" w:history="1">
+            <w:r>
+              <w:rPr>
+                <w:rStyle w:val="Hyperlink"/>
+                <w:noProof/>
+              </w:rPr>
+              <w:t>Reduce</w:t>
+            </w:r>
+            <w:r>
+              <w:rPr>
+                <w:noProof/>
+                <w:webHidden/>
+              </w:rPr>
+              <w:tab/>
+            </w:r>
+            <w:r>
+              <w:rPr>
+                <w:noProof/>
+                <w:webHidden/>
+              </w:rPr>
+              <w:fldChar w:fldCharType="begin"/>
+            </w:r>
+            <w:r>
+              <w:rPr>
+                <w:noProof/>
+                <w:webHidden/>
+              </w:rPr>
+              <w:instrText xml:space="preserve"> PAGEREF _Toc170810228 \h </w:instrText>
+            </w:r>
+            <w:r>
+              <w:rPr>
+                <w:noProof/>
+                <w:webHidden/>
+              </w:rPr>
+            </w:r>
+            <w:r>
+              <w:rPr>
+                <w:noProof/>
+                <w:webHidden/>
+              </w:rPr>
+              <w:fldChar w:fldCharType="separate"/>
+            </w:r>
+            <w:r>
+              <w:rPr>
+                <w:noProof/>
+                <w:webHidden/>
+              </w:rPr>
+              <w:t>8</w:t>
+            </w:r>
+            <w:r>
+              <w:rPr>
+                <w:noProof/>
+                <w:webHidden/>
+              </w:rPr>
+              <w:fldChar w:fldCharType="end"/>
+            </w:r>
+          </w:hyperlink>
+        </w:p>
+        <w:p>
+          <w:pPr>
+            <w:pStyle w:val="TOC1"/>
+            <w:tabs>
+              <w:tab w:val="right" w:leader="dot" w:pos="9016"/>
+            </w:tabs>
+            <w:rPr>
+              <w:rFonts w:asciiTheme="minorHAnsi" w:eastAsiaTheme="minorEastAsia" w:hAnsiTheme="minorHAnsi"/>
+              <w:noProof/>
+              <w:sz w:val="22"/>
+              <w:lang w:val="hu-HU" w:eastAsia="hu-HU"/>
+            </w:rPr>
+          </w:pPr>
+          <w:hyperlink w:anchor="_Toc170810229" w:history="1">
+            <w:r>
+              <w:rPr>
+                <w:rStyle w:val="Hyperlink"/>
+                <w:noProof/>
+              </w:rPr>
+              <w:t>LR Parsers</w:t>
+            </w:r>
+            <w:r>
+              <w:rPr>
+                <w:noProof/>
+                <w:webHidden/>
+              </w:rPr>
+              <w:tab/>
+            </w:r>
+            <w:r>
+              <w:rPr>
+                <w:noProof/>
+                <w:webHidden/>
+              </w:rPr>
+              <w:fldChar w:fldCharType="begin"/>
+            </w:r>
+            <w:r>
+              <w:rPr>
+                <w:noProof/>
+                <w:webHidden/>
+              </w:rPr>
+              <w:instrText xml:space="preserve"> PAGEREF _Toc170810229 \h </w:instrText>
+            </w:r>
+            <w:r>
+              <w:rPr>
+                <w:noProof/>
+                <w:webHidden/>
+              </w:rPr>
+            </w:r>
+            <w:r>
+              <w:rPr>
+                <w:noProof/>
+                <w:webHidden/>
+              </w:rPr>
+              <w:fldChar w:fldCharType="separate"/>
+            </w:r>
+            <w:r>
+              <w:rPr>
+                <w:noProof/>
+                <w:webHidden/>
+              </w:rPr>
+              <w:t>8</w:t>
+            </w:r>
+            <w:r>
+              <w:rPr>
+                <w:noProof/>
+                <w:webHidden/>
+              </w:rPr>
+              <w:fldChar w:fldCharType="end"/>
+            </w:r>
+          </w:hyperlink>
+        </w:p>
+        <w:p>
+          <w:pPr>
+            <w:pStyle w:val="TOC2"/>
+            <w:tabs>
+              <w:tab w:val="right" w:leader="dot" w:pos="9016"/>
+            </w:tabs>
+            <w:rPr>
+              <w:rFonts w:asciiTheme="minorHAnsi" w:eastAsiaTheme="minorEastAsia" w:hAnsiTheme="minorHAnsi"/>
+              <w:noProof/>
+              <w:sz w:val="22"/>
+              <w:lang w:val="hu-HU" w:eastAsia="hu-HU"/>
+            </w:rPr>
+          </w:pPr>
+          <w:hyperlink w:anchor="_Toc170810230" w:history="1">
+            <w:r>
+              <w:rPr>
+                <w:rStyle w:val="Hyperlink"/>
+                <w:noProof/>
+              </w:rPr>
+              <w:t>LR(K)</w:t>
+            </w:r>
+            <w:r>
+              <w:rPr>
+                <w:noProof/>
+                <w:webHidden/>
+              </w:rPr>
+              <w:tab/>
+            </w:r>
+            <w:r>
+              <w:rPr>
+                <w:noProof/>
+                <w:webHidden/>
+              </w:rPr>
+              <w:fldChar w:fldCharType="begin"/>
+            </w:r>
+            <w:r>
+              <w:rPr>
+                <w:noProof/>
+                <w:webHidden/>
+              </w:rPr>
+              <w:instrText xml:space="preserve"> PAGEREF _Toc170810230 \h </w:instrText>
+            </w:r>
+            <w:r>
+              <w:rPr>
+                <w:noProof/>
+                <w:webHidden/>
+              </w:rPr>
+            </w:r>
+            <w:r>
+              <w:rPr>
+                <w:noProof/>
+                <w:webHidden/>
+              </w:rPr>
+              <w:fldChar w:fldCharType="separate"/>
+            </w:r>
+            <w:r>
+              <w:rPr>
+                <w:noProof/>
+                <w:webHidden/>
+              </w:rPr>
+              <w:t>9</w:t>
+            </w:r>
+            <w:r>
+              <w:rPr>
+                <w:noProof/>
+                <w:webHidden/>
+              </w:rPr>
+              <w:fldChar w:fldCharType="end"/>
+            </w:r>
+          </w:hyperlink>
+        </w:p>
+        <w:p>
+          <w:pPr>
+            <w:pStyle w:val="TOC2"/>
+            <w:tabs>
+              <w:tab w:val="right" w:leader="dot" w:pos="9016"/>
+            </w:tabs>
+            <w:rPr>
+              <w:rFonts w:asciiTheme="minorHAnsi" w:eastAsiaTheme="minorEastAsia" w:hAnsiTheme="minorHAnsi"/>
+              <w:noProof/>
+              <w:sz w:val="22"/>
+              <w:lang w:val="hu-HU" w:eastAsia="hu-HU"/>
+            </w:rPr>
+          </w:pPr>
+          <w:hyperlink w:anchor="_Toc170810231" w:history="1">
+            <w:r>
+              <w:rPr>
+                <w:rStyle w:val="Hyperlink"/>
+                <w:noProof/>
+              </w:rPr>
+              <w:t>Procedure to construct LR Parse Table</w:t>
+            </w:r>
+            <w:r>
+              <w:rPr>
+                <w:noProof/>
+                <w:webHidden/>
+              </w:rPr>
+              <w:tab/>
+            </w:r>
+            <w:r>
+              <w:rPr>
+                <w:noProof/>
+                <w:webHidden/>
+              </w:rPr>
+              <w:fldChar w:fldCharType="begin"/>
+            </w:r>
+            <w:r>
+              <w:rPr>
+                <w:noProof/>
+                <w:webHidden/>
+              </w:rPr>
+              <w:instrText xml:space="preserve"> PAGEREF _Toc170810231 \h </w:instrText>
+            </w:r>
+            <w:r>
+              <w:rPr>
+                <w:noProof/>
+                <w:webHidden/>
+              </w:rPr>
+            </w:r>
+            <w:r>
+              <w:rPr>
+                <w:noProof/>
+                <w:webHidden/>
+              </w:rPr>
+              <w:fldChar w:fldCharType="separate"/>
+            </w:r>
+            <w:r>
+              <w:rPr>
+                <w:noProof/>
+                <w:webHidden/>
+              </w:rPr>
+              <w:t>9</w:t>
+            </w:r>
+            <w:r>
+              <w:rPr>
+                <w:noProof/>
+                <w:webHidden/>
+              </w:rPr>
+              <w:fldChar w:fldCharType="end"/>
+            </w:r>
+          </w:hyperlink>
+        </w:p>
+        <w:p>
+          <w:pPr>
+            <w:pStyle w:val="TOC2"/>
+            <w:tabs>
+              <w:tab w:val="right" w:leader="dot" w:pos="9016"/>
+            </w:tabs>
+            <w:rPr>
+              <w:rFonts w:asciiTheme="minorHAnsi" w:eastAsiaTheme="minorEastAsia" w:hAnsiTheme="minorHAnsi"/>
+              <w:noProof/>
+              <w:sz w:val="22"/>
+              <w:lang w:val="hu-HU" w:eastAsia="hu-HU"/>
+            </w:rPr>
+          </w:pPr>
+          <w:hyperlink w:anchor="_Toc170810232" w:history="1">
+            <w:r>
+              <w:rPr>
+                <w:rStyle w:val="Hyperlink"/>
+                <w:noProof/>
+              </w:rPr>
+              <w:t>Augmented Grammar</w:t>
+            </w:r>
+            <w:r>
+              <w:rPr>
+                <w:noProof/>
+                <w:webHidden/>
+              </w:rPr>
+              <w:tab/>
+            </w:r>
+            <w:r>
+              <w:rPr>
+                <w:noProof/>
+                <w:webHidden/>
+              </w:rPr>
+              <w:fldChar w:fldCharType="begin"/>
+            </w:r>
+            <w:r>
+              <w:rPr>
+                <w:noProof/>
+                <w:webHidden/>
+              </w:rPr>
+              <w:instrText xml:space="preserve"> PAGEREF _Toc170810232 \h </w:instrText>
+            </w:r>
+            <w:r>
+              <w:rPr>
+                <w:noProof/>
+                <w:webHidden/>
+              </w:rPr>
+            </w:r>
+            <w:r>
+              <w:rPr>
+                <w:noProof/>
+                <w:webHidden/>
+              </w:rPr>
+              <w:fldChar w:fldCharType="separate"/>
+            </w:r>
+            <w:r>
+              <w:rPr>
+                <w:noProof/>
+                <w:webHidden/>
+              </w:rPr>
+              <w:t>9</w:t>
+            </w:r>
+            <w:r>
+              <w:rPr>
+                <w:noProof/>
+                <w:webHidden/>
+              </w:rPr>
+              <w:fldChar w:fldCharType="end"/>
+            </w:r>
+          </w:hyperlink>
+        </w:p>
+        <w:p>
+          <w:pPr>
+            <w:pStyle w:val="TOC2"/>
+            <w:tabs>
+              <w:tab w:val="right" w:leader="dot" w:pos="9016"/>
+            </w:tabs>
+            <w:rPr>
+              <w:rFonts w:asciiTheme="minorHAnsi" w:eastAsiaTheme="minorEastAsia" w:hAnsiTheme="minorHAnsi"/>
+              <w:noProof/>
+              <w:sz w:val="22"/>
+              <w:lang w:val="hu-HU" w:eastAsia="hu-HU"/>
+            </w:rPr>
+          </w:pPr>
+          <w:hyperlink w:anchor="_Toc170810233" w:history="1">
+            <w:r>
+              <w:rPr>
+                <w:rStyle w:val="Hyperlink"/>
+                <w:noProof/>
+              </w:rPr>
+              <w:t>LR(0) item</w:t>
+            </w:r>
+            <w:r>
+              <w:rPr>
+                <w:noProof/>
+                <w:webHidden/>
+              </w:rPr>
+              <w:tab/>
+            </w:r>
+            <w:r>
+              <w:rPr>
+                <w:noProof/>
+                <w:webHidden/>
+              </w:rPr>
+              <w:fldChar w:fldCharType="begin"/>
+            </w:r>
+            <w:r>
+              <w:rPr>
+                <w:noProof/>
+                <w:webHidden/>
+              </w:rPr>
+              <w:instrText xml:space="preserve"> PAGEREF _Toc170810233 \h </w:instrText>
+            </w:r>
+            <w:r>
+              <w:rPr>
+                <w:noProof/>
+                <w:webHidden/>
+              </w:rPr>
+            </w:r>
+            <w:r>
+              <w:rPr>
+                <w:noProof/>
+                <w:webHidden/>
+              </w:rPr>
+              <w:fldChar w:fldCharType="separate"/>
+            </w:r>
+            <w:r>
+              <w:rPr>
+                <w:noProof/>
+                <w:webHidden/>
+              </w:rPr>
+              <w:t>9</w:t>
+            </w:r>
+            <w:r>
+              <w:rPr>
+                <w:noProof/>
+                <w:webHidden/>
+              </w:rPr>
+              <w:fldChar w:fldCharType="end"/>
+            </w:r>
+          </w:hyperlink>
+        </w:p>
+        <w:p>
+          <w:pPr>
+            <w:pStyle w:val="TOC1"/>
+            <w:tabs>
+              <w:tab w:val="right" w:leader="dot" w:pos="9016"/>
+            </w:tabs>
+            <w:rPr>
+              <w:rFonts w:asciiTheme="minorHAnsi" w:eastAsiaTheme="minorEastAsia" w:hAnsiTheme="minorHAnsi"/>
+              <w:noProof/>
+              <w:sz w:val="22"/>
+              <w:lang w:val="hu-HU" w:eastAsia="hu-HU"/>
+            </w:rPr>
+          </w:pPr>
+          <w:hyperlink w:anchor="_Toc170810234" w:history="1">
+            <w:r>
+              <w:rPr>
+                <w:rStyle w:val="Hyperlink"/>
+                <w:noProof/>
+              </w:rPr>
+              <w:t>Functions used to generate LR (0) items</w:t>
+            </w:r>
+            <w:r>
+              <w:rPr>
+                <w:noProof/>
+                <w:webHidden/>
+              </w:rPr>
+              <w:tab/>
+            </w:r>
+            <w:r>
+              <w:rPr>
+                <w:noProof/>
+                <w:webHidden/>
+              </w:rPr>
+              <w:fldChar w:fldCharType="begin"/>
+            </w:r>
+            <w:r>
+              <w:rPr>
+                <w:noProof/>
+                <w:webHidden/>
+              </w:rPr>
+              <w:instrText xml:space="preserve"> PAGEREF _Toc170810234 \h </w:instrText>
+            </w:r>
+            <w:r>
+              <w:rPr>
+                <w:noProof/>
+                <w:webHidden/>
+              </w:rPr>
+            </w:r>
+            <w:r>
+              <w:rPr>
+                <w:noProof/>
+                <w:webHidden/>
+              </w:rPr>
+              <w:fldChar w:fldCharType="separate"/>
+            </w:r>
+            <w:r>
+              <w:rPr>
+                <w:noProof/>
+                <w:webHidden/>
+              </w:rPr>
+              <w:t>10</w:t>
+            </w:r>
+            <w:r>
+              <w:rPr>
+                <w:noProof/>
+                <w:webHidden/>
+              </w:rPr>
+              <w:fldChar w:fldCharType="end"/>
+            </w:r>
+          </w:hyperlink>
+        </w:p>
+        <w:p>
+          <w:pPr>
+            <w:pStyle w:val="TOC1"/>
+            <w:tabs>
+              <w:tab w:val="right" w:leader="dot" w:pos="9016"/>
+            </w:tabs>
+            <w:rPr>
+              <w:rFonts w:asciiTheme="minorHAnsi" w:eastAsiaTheme="minorEastAsia" w:hAnsiTheme="minorHAnsi"/>
+              <w:noProof/>
+              <w:sz w:val="22"/>
+              <w:lang w:val="hu-HU" w:eastAsia="hu-HU"/>
+            </w:rPr>
+          </w:pPr>
+          <w:hyperlink w:anchor="_Toc170810235" w:history="1">
+            <w:r>
+              <w:rPr>
+                <w:rStyle w:val="Hyperlink"/>
+                <w:noProof/>
+              </w:rPr>
+              <w:t>Example LR(0) item generation</w:t>
+            </w:r>
+            <w:r>
+              <w:rPr>
+                <w:noProof/>
+                <w:webHidden/>
+              </w:rPr>
+              <w:tab/>
+            </w:r>
+            <w:r>
+              <w:rPr>
+                <w:noProof/>
+                <w:webHidden/>
+              </w:rPr>
+              <w:fldChar w:fldCharType="begin"/>
+            </w:r>
+            <w:r>
+              <w:rPr>
+                <w:noProof/>
+                <w:webHidden/>
+              </w:rPr>
+              <w:instrText xml:space="preserve"> PAGEREF _Toc170810235 \h </w:instrText>
+            </w:r>
+            <w:r>
+              <w:rPr>
+                <w:noProof/>
+                <w:webHidden/>
+              </w:rPr>
+            </w:r>
+            <w:r>
+              <w:rPr>
+                <w:noProof/>
+                <w:webHidden/>
+              </w:rPr>
+              <w:fldChar w:fldCharType="separate"/>
+            </w:r>
+            <w:r>
+              <w:rPr>
+                <w:noProof/>
+                <w:webHidden/>
+              </w:rPr>
+              <w:t>10</w:t>
+            </w:r>
+            <w:r>
+              <w:rPr>
+                <w:noProof/>
+                <w:webHidden/>
+              </w:rPr>
+              <w:fldChar w:fldCharType="end"/>
+            </w:r>
+          </w:hyperlink>
+        </w:p>
+        <w:p>
+          <w:pPr>
+            <w:pStyle w:val="TOC1"/>
+            <w:tabs>
+              <w:tab w:val="right" w:leader="dot" w:pos="9016"/>
+            </w:tabs>
+            <w:rPr>
+              <w:rFonts w:asciiTheme="minorHAnsi" w:eastAsiaTheme="minorEastAsia" w:hAnsiTheme="minorHAnsi"/>
+              <w:noProof/>
+              <w:sz w:val="22"/>
+              <w:lang w:val="hu-HU" w:eastAsia="hu-HU"/>
+            </w:rPr>
+          </w:pPr>
+          <w:hyperlink w:anchor="_Toc170810236" w:history="1">
+            <w:r>
+              <w:rPr>
+                <w:rStyle w:val="Hyperlink"/>
+                <w:noProof/>
+              </w:rPr>
+              <w:t>Conflicts in LR(k)</w:t>
+            </w:r>
+            <w:r>
+              <w:rPr>
+                <w:noProof/>
+                <w:webHidden/>
+              </w:rPr>
+              <w:tab/>
+            </w:r>
+            <w:r>
+              <w:rPr>
+                <w:noProof/>
+                <w:webHidden/>
+              </w:rPr>
+              <w:fldChar w:fldCharType="begin"/>
+            </w:r>
+            <w:r>
+              <w:rPr>
+                <w:noProof/>
+                <w:webHidden/>
+              </w:rPr>
+              <w:instrText xml:space="preserve"> PAGEREF _Toc170810236 \h </w:instrText>
+            </w:r>
+            <w:r>
+              <w:rPr>
+                <w:noProof/>
+                <w:webHidden/>
+              </w:rPr>
+            </w:r>
+            <w:r>
+              <w:rPr>
+                <w:noProof/>
+                <w:webHidden/>
+              </w:rPr>
+              <w:fldChar w:fldCharType="separate"/>
+            </w:r>
+            <w:r>
+              <w:rPr>
+                <w:noProof/>
+                <w:webHidden/>
+              </w:rPr>
+              <w:t>11</w:t>
+            </w:r>
+            <w:r>
+              <w:rPr>
+                <w:noProof/>
+                <w:webHidden/>
+              </w:rPr>
+              <w:fldChar w:fldCharType="end"/>
+            </w:r>
+          </w:hyperlink>
+        </w:p>
+        <w:p>
+          <w:pPr>
+            <w:pStyle w:val="TOC1"/>
+            <w:tabs>
+              <w:tab w:val="right" w:leader="dot" w:pos="9016"/>
+            </w:tabs>
+            <w:rPr>
+              <w:rFonts w:asciiTheme="minorHAnsi" w:eastAsiaTheme="minorEastAsia" w:hAnsiTheme="minorHAnsi"/>
+              <w:noProof/>
+              <w:sz w:val="22"/>
+              <w:lang w:val="hu-HU" w:eastAsia="hu-HU"/>
+            </w:rPr>
+          </w:pPr>
+          <w:hyperlink w:anchor="_Toc170810237" w:history="1">
+            <w:r>
+              <w:rPr>
+                <w:rStyle w:val="Hyperlink"/>
+                <w:noProof/>
+              </w:rPr>
+              <w:t>Relation Between LL(1) and LR(0)</w:t>
+            </w:r>
+            <w:r>
+              <w:rPr>
+                <w:noProof/>
+                <w:webHidden/>
+              </w:rPr>
+              <w:tab/>
+            </w:r>
+            <w:r>
+              <w:rPr>
+                <w:noProof/>
+                <w:webHidden/>
+              </w:rPr>
+              <w:fldChar w:fldCharType="begin"/>
+            </w:r>
+            <w:r>
+              <w:rPr>
+                <w:noProof/>
+                <w:webHidden/>
+              </w:rPr>
+              <w:instrText xml:space="preserve"> PAGEREF _Toc170810237 \h </w:instrText>
+            </w:r>
+            <w:r>
+              <w:rPr>
+                <w:noProof/>
+                <w:webHidden/>
+              </w:rPr>
+            </w:r>
+            <w:r>
+              <w:rPr>
+                <w:noProof/>
+                <w:webHidden/>
+              </w:rPr>
+              <w:fldChar w:fldCharType="separate"/>
+            </w:r>
+            <w:r>
+              <w:rPr>
+                <w:noProof/>
+                <w:webHidden/>
+              </w:rPr>
+              <w:t>12</w:t>
+            </w:r>
+            <w:r>
+              <w:rPr>
+                <w:noProof/>
+                <w:webHidden/>
+              </w:rPr>
+              <w:fldChar w:fldCharType="end"/>
+            </w:r>
+          </w:hyperlink>
+        </w:p>
+        <w:p>
+          <w:pPr>
+            <w:pStyle w:val="TOC1"/>
+            <w:tabs>
+              <w:tab w:val="right" w:leader="dot" w:pos="9016"/>
+            </w:tabs>
+            <w:rPr>
+              <w:rFonts w:asciiTheme="minorHAnsi" w:eastAsiaTheme="minorEastAsia" w:hAnsiTheme="minorHAnsi"/>
+              <w:noProof/>
+              <w:sz w:val="22"/>
+              <w:lang w:val="hu-HU" w:eastAsia="hu-HU"/>
+            </w:rPr>
+          </w:pPr>
+          <w:hyperlink w:anchor="_Toc170810238" w:history="1">
+            <w:r>
+              <w:rPr>
+                <w:rStyle w:val="Hyperlink"/>
+                <w:noProof/>
+              </w:rPr>
+              <w:t>SLR(1) Parsers</w:t>
+            </w:r>
+            <w:r>
+              <w:rPr>
+                <w:noProof/>
+                <w:webHidden/>
+              </w:rPr>
+              <w:tab/>
+            </w:r>
+            <w:r>
+              <w:rPr>
+                <w:noProof/>
+                <w:webHidden/>
+              </w:rPr>
+              <w:fldChar w:fldCharType="begin"/>
+            </w:r>
+            <w:r>
+              <w:rPr>
+                <w:noProof/>
+                <w:webHidden/>
+              </w:rPr>
+              <w:instrText xml:space="preserve"> PAGEREF _Toc170810238 \h </w:instrText>
+            </w:r>
+            <w:r>
+              <w:rPr>
+                <w:noProof/>
+                <w:webHidden/>
+              </w:rPr>
+            </w:r>
+            <w:r>
+              <w:rPr>
+                <w:noProof/>
+                <w:webHidden/>
+              </w:rPr>
+              <w:fldChar w:fldCharType="separate"/>
+            </w:r>
+            <w:r>
+              <w:rPr>
+                <w:noProof/>
+                <w:webHidden/>
+              </w:rPr>
+              <w:t>12</w:t>
+            </w:r>
+            <w:r>
+              <w:rPr>
+                <w:noProof/>
+                <w:webHidden/>
+              </w:rPr>
+              <w:fldChar w:fldCharType="end"/>
+            </w:r>
+          </w:hyperlink>
+        </w:p>
+        <w:p>
+          <w:pPr>
+            <w:pStyle w:val="TOC2"/>
+            <w:tabs>
+              <w:tab w:val="right" w:leader="dot" w:pos="9016"/>
+            </w:tabs>
+            <w:rPr>
+              <w:rFonts w:asciiTheme="minorHAnsi" w:eastAsiaTheme="minorEastAsia" w:hAnsiTheme="minorHAnsi"/>
+              <w:noProof/>
+              <w:sz w:val="22"/>
+              <w:lang w:val="hu-HU" w:eastAsia="hu-HU"/>
+            </w:rPr>
+          </w:pPr>
+          <w:hyperlink w:anchor="_Toc170810239" w:history="1">
+            <w:r>
+              <w:rPr>
+                <w:rStyle w:val="Hyperlink"/>
+                <w:noProof/>
+              </w:rPr>
+              <w:t>Conflicts in SLR(1) Parsers</w:t>
+            </w:r>
+            <w:r>
+              <w:rPr>
+                <w:noProof/>
+                <w:webHidden/>
+              </w:rPr>
+              <w:tab/>
+            </w:r>
+            <w:r>
+              <w:rPr>
+                <w:noProof/>
+                <w:webHidden/>
+              </w:rPr>
+              <w:fldChar w:fldCharType="begin"/>
+            </w:r>
+            <w:r>
+              <w:rPr>
+                <w:noProof/>
+                <w:webHidden/>
+              </w:rPr>
+              <w:instrText xml:space="preserve"> PAGEREF _Toc170810239 \h </w:instrText>
+            </w:r>
+            <w:r>
+              <w:rPr>
+                <w:noProof/>
+                <w:webHidden/>
+              </w:rPr>
+            </w:r>
+            <w:r>
+              <w:rPr>
+                <w:noProof/>
+                <w:webHidden/>
+              </w:rPr>
+              <w:fldChar w:fldCharType="separate"/>
+            </w:r>
+            <w:r>
+              <w:rPr>
+                <w:noProof/>
+                <w:webHidden/>
+              </w:rPr>
+              <w:t>12</w:t>
+            </w:r>
+            <w:r>
+              <w:rPr>
+                <w:noProof/>
+                <w:webHidden/>
+              </w:rPr>
+              <w:fldChar w:fldCharType="end"/>
+            </w:r>
+          </w:hyperlink>
+        </w:p>
+        <w:p>
+          <w:r>
+            <w:rPr>
+              <w:b/>
+              <w:bCs/>
+            </w:rPr>
+            <w:fldChar w:fldCharType="end"/>
+          </w:r>
+        </w:p>
+      </w:sdtContent>
+    </w:sdt>
     <w:p>
       <w:pPr>
         <w:pStyle w:val="Heading1"/>
       </w:pPr>
+      <w:bookmarkStart w:id="0" w:name="_Toc170810207"/>
       <w:r>
         <w:t>E</w:t>
       </w:r>
@@ -22,8 +2416,9 @@
         <w:t>T</w:t>
       </w:r>
       <w:r>
-        <w:t>ree:</w:t>
-      </w:r>
+        <w:t>ree</w:t>
+      </w:r>
+      <w:bookmarkEnd w:id="0"/>
     </w:p>
     <w:p>
       <w:r>
@@ -92,12 +2487,14 @@
         <w:pStyle w:val="Heading2"/>
         <w:ind w:left="0" w:firstLine="170"/>
       </w:pPr>
+      <w:bookmarkStart w:id="1" w:name="_Toc170810208"/>
       <w:r>
         <w:t>P</w:t>
       </w:r>
       <w:r>
         <w:t>roduction</w:t>
       </w:r>
+      <w:bookmarkEnd w:id="1"/>
     </w:p>
     <w:p>
       <w:r>
@@ -141,6 +2538,7 @@
         <w:pStyle w:val="Heading2"/>
         <w:ind w:left="0" w:firstLine="170"/>
       </w:pPr>
+      <w:bookmarkStart w:id="2" w:name="_Toc170810209"/>
       <w:r>
         <w:t>C</w:t>
       </w:r>
@@ -159,6 +2557,7 @@
       <w:r>
         <w:t>rammar</w:t>
       </w:r>
+      <w:bookmarkEnd w:id="2"/>
     </w:p>
     <w:p>
       <w:r>
@@ -190,9 +2589,12 @@
       <w:pPr>
         <w:pStyle w:val="Heading1"/>
       </w:pPr>
-      <w:r>
-        <w:t>Left most derivation (LMD):</w:t>
-      </w:r>
+      <w:bookmarkStart w:id="3" w:name="_Toc170810210"/>
+      <w:r>
+        <w:lastRenderedPageBreak/>
+        <w:t>Left most derivation (LMD)</w:t>
+      </w:r>
+      <w:bookmarkEnd w:id="3"/>
     </w:p>
     <w:p>
       <w:r>
@@ -347,9 +2749,11 @@
       <w:pPr>
         <w:pStyle w:val="Heading1"/>
       </w:pPr>
-      <w:r>
-        <w:t>Recursive Grammar:</w:t>
-      </w:r>
+      <w:bookmarkStart w:id="4" w:name="_Toc170810211"/>
+      <w:r>
+        <w:t>Recursive Grammar</w:t>
+      </w:r>
+      <w:bookmarkEnd w:id="4"/>
     </w:p>
     <w:p>
       <w:r>
@@ -401,7 +2805,6 @@
     </w:p>
     <w:p>
       <w:r>
-        <w:lastRenderedPageBreak/>
         <w:t>(</w:t>
       </w:r>
       <w:proofErr w:type="spellStart"/>
@@ -423,9 +2826,11 @@
       <w:pPr>
         <w:pStyle w:val="Heading1"/>
       </w:pPr>
-      <w:r>
-        <w:t>Non-Recursive Grammar:</w:t>
-      </w:r>
+      <w:bookmarkStart w:id="5" w:name="_Toc170810212"/>
+      <w:r>
+        <w:t>Non-Recursive Grammar</w:t>
+      </w:r>
+      <w:bookmarkEnd w:id="5"/>
     </w:p>
     <w:p>
       <w:r>
@@ -478,9 +2883,11 @@
       <w:pPr>
         <w:pStyle w:val="Heading1"/>
       </w:pPr>
-      <w:r>
-        <w:t>Left Recursive Grammar (LRG):</w:t>
-      </w:r>
+      <w:bookmarkStart w:id="6" w:name="_Toc170810213"/>
+      <w:r>
+        <w:t>Left Recursive Grammar (LRG)</w:t>
+      </w:r>
+      <w:bookmarkEnd w:id="6"/>
     </w:p>
     <w:p>
       <w:pPr>
@@ -536,9 +2943,12 @@
       <w:pPr>
         <w:pStyle w:val="Heading1"/>
       </w:pPr>
-      <w:r>
-        <w:t>Right Recursive Grammar (RRG):</w:t>
-      </w:r>
+      <w:bookmarkStart w:id="7" w:name="_Toc170810214"/>
+      <w:r>
+        <w:lastRenderedPageBreak/>
+        <w:t>Right Recursive Grammar (RRG)</w:t>
+      </w:r>
+      <w:bookmarkEnd w:id="7"/>
     </w:p>
     <w:p>
       <w:r>
@@ -581,9 +2991,11 @@
       <w:pPr>
         <w:pStyle w:val="Heading1"/>
       </w:pPr>
-      <w:r>
-        <w:t>General Recursive Grammar (GRG):</w:t>
-      </w:r>
+      <w:bookmarkStart w:id="8" w:name="_Toc170810215"/>
+      <w:r>
+        <w:t>General Recursive Grammar (GRG)</w:t>
+      </w:r>
+      <w:bookmarkEnd w:id="8"/>
     </w:p>
     <w:p>
       <w:pPr>
@@ -650,18 +3062,19 @@
       <w:pPr>
         <w:pStyle w:val="Heading1"/>
       </w:pPr>
-      <w:r>
-        <w:lastRenderedPageBreak/>
-        <w:t xml:space="preserve">There are 2 types of </w:t>
+      <w:bookmarkStart w:id="9" w:name="_Toc170810216"/>
+      <w:r>
+        <w:t xml:space="preserve">Types of </w:t>
       </w:r>
       <w:proofErr w:type="gramStart"/>
       <w:r>
-        <w:t>recursion</w:t>
-      </w:r>
+        <w:t>R</w:t>
+      </w:r>
+      <w:r>
+        <w:t>ecursion</w:t>
+      </w:r>
+      <w:bookmarkEnd w:id="9"/>
       <w:proofErr w:type="gramEnd"/>
-      <w:r>
-        <w:t>:</w:t>
-      </w:r>
     </w:p>
     <w:p/>
     <w:p>
@@ -737,9 +3150,11 @@
       <w:pPr>
         <w:pStyle w:val="Heading1"/>
       </w:pPr>
-      <w:r>
-        <w:t>Convert Left Recursion Grammars to Right Recursion Grammar:</w:t>
-      </w:r>
+      <w:bookmarkStart w:id="10" w:name="_Toc170810217"/>
+      <w:r>
+        <w:t>Convert Left Recursion Grammars to Right Recursion Grammar</w:t>
+      </w:r>
+      <w:bookmarkEnd w:id="10"/>
     </w:p>
     <w:p>
       <w:r>
@@ -766,6 +3181,7 @@
     </w:p>
     <w:p>
       <w:r>
+        <w:lastRenderedPageBreak/>
         <w:t>A -&gt; Aa | B</w:t>
       </w:r>
       <w:r>
@@ -966,9 +3382,11 @@
       <w:pPr>
         <w:pStyle w:val="Heading1"/>
       </w:pPr>
-      <w:r>
-        <w:t>Ambiguous Grammar:</w:t>
-      </w:r>
+      <w:bookmarkStart w:id="11" w:name="_Toc170810218"/>
+      <w:r>
+        <w:t>Ambiguous Grammar</w:t>
+      </w:r>
+      <w:bookmarkEnd w:id="11"/>
     </w:p>
     <w:p>
       <w:r>
@@ -1049,10 +3467,11 @@
       <w:pPr>
         <w:pStyle w:val="Heading1"/>
       </w:pPr>
-      <w:r>
-        <w:lastRenderedPageBreak/>
-        <w:t>Grammar with Common Prefixes:</w:t>
-      </w:r>
+      <w:bookmarkStart w:id="12" w:name="_Toc170810219"/>
+      <w:r>
+        <w:t>Grammar with Common Prefixes</w:t>
+      </w:r>
+      <w:bookmarkEnd w:id="12"/>
     </w:p>
     <w:p>
       <w:r>
@@ -1090,9 +3509,11 @@
       <w:pPr>
         <w:pStyle w:val="Heading1"/>
       </w:pPr>
-      <w:r>
-        <w:t>Left Factoring:</w:t>
-      </w:r>
+      <w:bookmarkStart w:id="13" w:name="_Toc170810220"/>
+      <w:r>
+        <w:t>Left Factoring</w:t>
+      </w:r>
+      <w:bookmarkEnd w:id="13"/>
     </w:p>
     <w:p>
       <w:r>
@@ -1151,6 +3572,7 @@
     </w:p>
     <w:p>
       <w:r>
+        <w:lastRenderedPageBreak/>
         <w:t xml:space="preserve">S'' -&gt; </w:t>
       </w:r>
       <w:proofErr w:type="spellStart"/>
@@ -1179,9 +3601,11 @@
       <w:pPr>
         <w:pStyle w:val="Heading1"/>
       </w:pPr>
-      <w:r>
-        <w:t>First:</w:t>
-      </w:r>
+      <w:bookmarkStart w:id="14" w:name="_Toc170810221"/>
+      <w:r>
+        <w:t>First</w:t>
+      </w:r>
+      <w:bookmarkEnd w:id="14"/>
     </w:p>
     <w:p>
       <w:r>
@@ -1280,7 +3704,6 @@
     </w:p>
     <w:p>
       <w:r>
-        <w:lastRenderedPageBreak/>
         <w:t xml:space="preserve">(S-&gt;ABC would inherit </w:t>
       </w:r>
       <w:proofErr w:type="gramStart"/>
@@ -1296,9 +3719,6 @@
       </w:r>
     </w:p>
     <w:p>
-      <w:pPr>
-        <w:pStyle w:val="Heading3"/>
-      </w:pPr>
       <w:r>
         <w:t>For example:</w:t>
       </w:r>
@@ -1398,9 +3818,11 @@
       <w:pPr>
         <w:pStyle w:val="Heading1"/>
       </w:pPr>
-      <w:r>
-        <w:t>Follow:</w:t>
-      </w:r>
+      <w:bookmarkStart w:id="15" w:name="_Toc170810222"/>
+      <w:r>
+        <w:t>Follow</w:t>
+      </w:r>
+      <w:bookmarkEnd w:id="15"/>
     </w:p>
     <w:p>
       <w:r>
@@ -1461,14 +3883,17 @@
       <w:pPr>
         <w:pStyle w:val="Heading1"/>
       </w:pPr>
+      <w:bookmarkStart w:id="16" w:name="_Toc170810223"/>
       <w:proofErr w:type="gramStart"/>
       <w:r>
+        <w:lastRenderedPageBreak/>
         <w:t>LL(</w:t>
       </w:r>
       <w:proofErr w:type="gramEnd"/>
       <w:r>
-        <w:t>1) grammar:</w:t>
-      </w:r>
+        <w:t>1) grammar</w:t>
+      </w:r>
+      <w:bookmarkEnd w:id="16"/>
     </w:p>
     <w:p>
       <w:r>
@@ -1497,9 +3922,11 @@
       <w:pPr>
         <w:pStyle w:val="Heading2"/>
       </w:pPr>
-      <w:r>
-        <w:t>Bottom-up parser (shift/reduce parser):</w:t>
-      </w:r>
+      <w:bookmarkStart w:id="17" w:name="_Toc170810224"/>
+      <w:r>
+        <w:t>Bottom-up parser (shift/reduce parser)</w:t>
+      </w:r>
+      <w:bookmarkEnd w:id="17"/>
     </w:p>
     <w:p>
       <w:r>
@@ -1520,9 +3947,11 @@
       <w:pPr>
         <w:pStyle w:val="Heading2"/>
       </w:pPr>
-      <w:r>
-        <w:t>Top-down parser:</w:t>
-      </w:r>
+      <w:bookmarkStart w:id="18" w:name="_Toc170810225"/>
+      <w:r>
+        <w:t>Top-down parser</w:t>
+      </w:r>
+      <w:bookmarkEnd w:id="18"/>
     </w:p>
     <w:p>
       <w:r>
@@ -1543,9 +3972,11 @@
       <w:pPr>
         <w:pStyle w:val="Heading2"/>
       </w:pPr>
-      <w:r>
-        <w:t>Handle:</w:t>
-      </w:r>
+      <w:bookmarkStart w:id="19" w:name="_Toc170810226"/>
+      <w:r>
+        <w:t>Handle</w:t>
+      </w:r>
+      <w:bookmarkEnd w:id="19"/>
     </w:p>
     <w:p>
       <w:r>
@@ -1560,9 +3991,11 @@
       <w:pPr>
         <w:pStyle w:val="Heading2"/>
       </w:pPr>
-      <w:r>
-        <w:t>Handle pruning:</w:t>
-      </w:r>
+      <w:bookmarkStart w:id="20" w:name="_Toc170810227"/>
+      <w:r>
+        <w:t>Handle pruning</w:t>
+      </w:r>
+      <w:bookmarkEnd w:id="20"/>
     </w:p>
     <w:p>
       <w:r>
@@ -1574,9 +4007,11 @@
       <w:pPr>
         <w:pStyle w:val="Heading2"/>
       </w:pPr>
-      <w:r>
-        <w:t>Reduce:</w:t>
-      </w:r>
+      <w:bookmarkStart w:id="21" w:name="_Toc170810228"/>
+      <w:r>
+        <w:t>Reduce</w:t>
+      </w:r>
+      <w:bookmarkEnd w:id="21"/>
     </w:p>
     <w:p>
       <w:r>
@@ -1594,9 +4029,11 @@
       <w:pPr>
         <w:pStyle w:val="Heading1"/>
       </w:pPr>
-      <w:r>
-        <w:t>LR Parsers:</w:t>
-      </w:r>
+      <w:bookmarkStart w:id="22" w:name="_Toc170810229"/>
+      <w:r>
+        <w:t>LR Parsers</w:t>
+      </w:r>
+      <w:bookmarkEnd w:id="22"/>
     </w:p>
     <w:p>
       <w:r>
@@ -1643,9 +4080,11 @@
         <w:pStyle w:val="Heading2"/>
         <w:ind w:left="0" w:firstLine="0"/>
       </w:pPr>
-      <w:r>
-        <w:t>LR(K):</w:t>
-      </w:r>
+      <w:bookmarkStart w:id="23" w:name="_Toc170810230"/>
+      <w:r>
+        <w:t>LR(K)</w:t>
+      </w:r>
+      <w:bookmarkEnd w:id="23"/>
     </w:p>
     <w:p>
       <w:r>
@@ -1668,9 +4107,11 @@
         <w:pStyle w:val="Heading2"/>
         <w:ind w:left="0" w:firstLine="0"/>
       </w:pPr>
-      <w:r>
-        <w:t>Procedure to construct LR Parse Table:</w:t>
-      </w:r>
+      <w:bookmarkStart w:id="24" w:name="_Toc170810231"/>
+      <w:r>
+        <w:t>Procedure to construct LR Parse Table</w:t>
+      </w:r>
+      <w:bookmarkEnd w:id="24"/>
     </w:p>
     <w:p>
       <w:pPr>
@@ -1733,10 +4174,11 @@
         <w:pStyle w:val="Heading2"/>
         <w:ind w:left="0" w:firstLine="0"/>
       </w:pPr>
-      <w:r>
-        <w:lastRenderedPageBreak/>
-        <w:t>Augmented Grammar:</w:t>
-      </w:r>
+      <w:bookmarkStart w:id="25" w:name="_Toc170810232"/>
+      <w:r>
+        <w:t>Augmented Grammar</w:t>
+      </w:r>
+      <w:bookmarkEnd w:id="25"/>
     </w:p>
     <w:p>
       <w:r>
@@ -1750,9 +4192,6 @@
       </w:r>
     </w:p>
     <w:p>
-      <w:pPr>
-        <w:pStyle w:val="Heading3"/>
-      </w:pPr>
       <w:r>
         <w:t>Example:</w:t>
       </w:r>
@@ -1823,14 +4262,16 @@
         <w:pStyle w:val="Heading2"/>
         <w:ind w:left="0" w:firstLine="0"/>
       </w:pPr>
+      <w:bookmarkStart w:id="26" w:name="_Toc170810233"/>
       <w:proofErr w:type="gramStart"/>
       <w:r>
         <w:t>LR(</w:t>
       </w:r>
       <w:proofErr w:type="gramEnd"/>
       <w:r>
-        <w:t>0) item:</w:t>
-      </w:r>
+        <w:t>0) item</w:t>
+      </w:r>
+      <w:bookmarkEnd w:id="26"/>
     </w:p>
     <w:p>
       <w:r>
@@ -1838,9 +4279,6 @@
       </w:r>
     </w:p>
     <w:p>
-      <w:pPr>
-        <w:pStyle w:val="Heading3"/>
-      </w:pPr>
       <w:r>
         <w:t>Example:</w:t>
       </w:r>
@@ -2000,6 +4438,7 @@
       <w:pPr>
         <w:pStyle w:val="Heading1"/>
       </w:pPr>
+      <w:bookmarkStart w:id="27" w:name="_Toc170810234"/>
       <w:r>
         <w:t xml:space="preserve">Functions used to generate </w:t>
       </w:r>
@@ -2007,8 +4446,14 @@
         <w:t>LR (</w:t>
       </w:r>
       <w:r>
-        <w:t>0) items:</w:t>
-      </w:r>
+        <w:t xml:space="preserve">0) </w:t>
+      </w:r>
+      <w:proofErr w:type="gramStart"/>
+      <w:r>
+        <w:t>items</w:t>
+      </w:r>
+      <w:bookmarkEnd w:id="27"/>
+      <w:proofErr w:type="gramEnd"/>
     </w:p>
     <w:p>
       <w:pPr>
@@ -2053,11 +4498,7 @@
         </w:numPr>
       </w:pPr>
       <w:r>
-        <w:lastRenderedPageBreak/>
-        <w:t>Add everything from input to output</w:t>
-      </w:r>
-      <w:r>
-        <w:t>-</w:t>
+        <w:t>Add everything from input to output-</w:t>
       </w:r>
     </w:p>
     <w:p>
@@ -2114,13 +4555,7 @@
       </w:r>
       <w:proofErr w:type="spellEnd"/>
       <w:r>
-        <w:t xml:space="preserve">, B -&gt; .x) ( We needed to add B -&gt; ,x because B is a </w:t>
-      </w:r>
-      <w:r>
-        <w:t>non-terminal</w:t>
-      </w:r>
-      <w:r>
-        <w:t>)</w:t>
+        <w:t>, B -&gt; .x) ( We needed to add B -&gt; ,x because B is a non-terminal)</w:t>
       </w:r>
     </w:p>
     <w:p>
@@ -2132,13 +4567,7 @@
         </w:numPr>
       </w:pPr>
       <w:r>
-        <w:t xml:space="preserve">Repeat step </w:t>
-      </w:r>
-      <w:r>
-        <w:t>b.</w:t>
-      </w:r>
-      <w:r>
-        <w:t xml:space="preserve"> for every newly added item.</w:t>
+        <w:t>Repeat step b. for every newly added item.</w:t>
       </w:r>
     </w:p>
     <w:p>
@@ -2313,6 +4742,7 @@
       <w:pPr>
         <w:pStyle w:val="Heading1"/>
       </w:pPr>
+      <w:bookmarkStart w:id="28" w:name="_Toc170810235"/>
       <w:r>
         <w:t xml:space="preserve">Example </w:t>
       </w:r>
@@ -2322,8 +4752,9 @@
       </w:r>
       <w:proofErr w:type="gramEnd"/>
       <w:r>
-        <w:t>0) item generation:</w:t>
-      </w:r>
+        <w:t>0) item generation</w:t>
+      </w:r>
+      <w:bookmarkEnd w:id="28"/>
     </w:p>
     <w:p>
       <w:r>
@@ -2389,6 +4820,9 @@
       <w:proofErr w:type="spellEnd"/>
       <w:r>
         <w:br/>
+      </w:r>
+      <w:r>
+        <w:lastRenderedPageBreak/>
         <w:t>A-&gt;b</w:t>
       </w:r>
       <w:r>
@@ -2496,21 +4930,6 @@
     </w:p>
     <w:p>
       <w:pPr>
-        <w:spacing w:before="0" w:line="259" w:lineRule="auto"/>
-        <w:jc w:val="left"/>
-      </w:pPr>
-      <w:r>
-        <w:br w:type="page"/>
-      </w:r>
-    </w:p>
-    <w:p>
-      <w:pPr>
-        <w:pStyle w:val="ListParagraph"/>
-        <w:ind w:left="3540"/>
-      </w:pPr>
-    </w:p>
-    <w:p>
-      <w:pPr>
         <w:pStyle w:val="ListParagraph"/>
         <w:numPr>
           <w:ilvl w:val="1"/>
@@ -2692,9 +5111,11 @@
       <w:pPr>
         <w:pStyle w:val="Heading1"/>
       </w:pPr>
+      <w:bookmarkStart w:id="29" w:name="_Toc170810236"/>
       <w:r>
         <w:t>Conflicts in LR(k)</w:t>
       </w:r>
+      <w:bookmarkEnd w:id="29"/>
     </w:p>
     <w:p>
       <w:pPr>
@@ -2789,7 +5210,9 @@
       <w:pPr>
         <w:pStyle w:val="Heading1"/>
       </w:pPr>
-      <w:r>
+      <w:bookmarkStart w:id="30" w:name="_Toc170810237"/>
+      <w:r>
+        <w:lastRenderedPageBreak/>
         <w:t xml:space="preserve">Relation Between </w:t>
       </w:r>
       <w:proofErr w:type="gramStart"/>
@@ -2800,6 +5223,7 @@
       <w:r>
         <w:t>1) and LR(0)</w:t>
       </w:r>
+      <w:bookmarkEnd w:id="30"/>
     </w:p>
     <w:p>
       <w:r>
@@ -2854,6 +5278,419 @@
       </w:r>
       <w:r>
         <w:t>one of them)</w:t>
+      </w:r>
+    </w:p>
+    <w:p>
+      <w:pPr>
+        <w:pStyle w:val="Heading1"/>
+      </w:pPr>
+      <w:bookmarkStart w:id="31" w:name="_Toc170810238"/>
+      <w:proofErr w:type="gramStart"/>
+      <w:r>
+        <w:t>SLR(</w:t>
+      </w:r>
+      <w:proofErr w:type="gramEnd"/>
+      <w:r>
+        <w:t>1) Parsers</w:t>
+      </w:r>
+      <w:bookmarkEnd w:id="31"/>
+    </w:p>
+    <w:p>
+      <w:r>
+        <w:t xml:space="preserve">Parse table </w:t>
+      </w:r>
+      <w:r>
+        <w:t>construction procedure</w:t>
+      </w:r>
+      <w:r>
+        <w:t xml:space="preserve"> for </w:t>
+      </w:r>
+      <w:proofErr w:type="gramStart"/>
+      <w:r>
+        <w:t>SLR(</w:t>
+      </w:r>
+      <w:proofErr w:type="gramEnd"/>
+      <w:r>
+        <w:t xml:space="preserve">1) </w:t>
+      </w:r>
+      <w:r>
+        <w:t>is</w:t>
+      </w:r>
+      <w:r>
+        <w:rPr>
+          <w:b/>
+          <w:bCs/>
+          <w:i/>
+          <w:iCs/>
+        </w:rPr>
+        <w:t xml:space="preserve"> similar to LR(0)</w:t>
+      </w:r>
+      <w:r>
+        <w:t xml:space="preserve"> with one difference: Whenever there is a final item then </w:t>
+      </w:r>
+      <w:r>
+        <w:rPr>
+          <w:b/>
+          <w:bCs/>
+          <w:i/>
+          <w:iCs/>
+        </w:rPr>
+        <w:t>we reduce the entry under the follow symbol of LHS variable</w:t>
+      </w:r>
+      <w:r>
+        <w:t xml:space="preserve">, and </w:t>
+      </w:r>
+      <w:r>
+        <w:rPr>
+          <w:b/>
+          <w:bCs/>
+          <w:i/>
+          <w:iCs/>
+        </w:rPr>
+        <w:t xml:space="preserve">if the </w:t>
+      </w:r>
+      <w:r>
+        <w:rPr>
+          <w:b/>
+          <w:bCs/>
+          <w:i/>
+          <w:iCs/>
+        </w:rPr>
+        <w:t>parse table is free from multiple entries</w:t>
+      </w:r>
+      <w:r>
+        <w:t>, then this table is SLR(1).</w:t>
+      </w:r>
+    </w:p>
+    <w:p>
+      <w:pPr>
+        <w:pStyle w:val="Heading2"/>
+      </w:pPr>
+      <w:bookmarkStart w:id="32" w:name="_Toc170810239"/>
+      <w:r>
+        <w:t xml:space="preserve">Conflicts in </w:t>
+      </w:r>
+      <w:proofErr w:type="gramStart"/>
+      <w:r>
+        <w:t>SLR(</w:t>
+      </w:r>
+      <w:proofErr w:type="gramEnd"/>
+      <w:r>
+        <w:t>1) Parsers</w:t>
+      </w:r>
+      <w:bookmarkEnd w:id="32"/>
+    </w:p>
+    <w:p>
+      <w:pPr>
+        <w:pStyle w:val="ListParagraph"/>
+        <w:numPr>
+          <w:ilvl w:val="0"/>
+          <w:numId w:val="11"/>
+        </w:numPr>
+        <w:rPr>
+          <w:b/>
+          <w:bCs/>
+        </w:rPr>
+      </w:pPr>
+      <w:r>
+        <w:rPr>
+          <w:b/>
+          <w:bCs/>
+        </w:rPr>
+        <w:t>SR Conflict:</w:t>
+      </w:r>
+    </w:p>
+    <w:p>
+      <w:pPr>
+        <w:pStyle w:val="ListParagraph"/>
+        <w:ind w:left="2330" w:firstLine="0"/>
+      </w:pPr>
+      <w:r>
+        <w:t xml:space="preserve">A -&gt; </w:t>
+      </w:r>
+      <w:proofErr w:type="spellStart"/>
+      <w:proofErr w:type="gramStart"/>
+      <w:r>
+        <w:t>Ł.xB</w:t>
+      </w:r>
+      <w:proofErr w:type="spellEnd"/>
+      <w:proofErr w:type="gramEnd"/>
+    </w:p>
+    <w:p>
+      <w:pPr>
+        <w:pStyle w:val="ListParagraph"/>
+        <w:ind w:left="2330" w:firstLine="0"/>
+      </w:pPr>
+      <w:r>
+        <w:t>B -&gt; x.</w:t>
+      </w:r>
+    </w:p>
+    <w:p>
+      <w:pPr>
+        <w:pStyle w:val="ListParagraph"/>
+        <w:numPr>
+          <w:ilvl w:val="1"/>
+          <w:numId w:val="11"/>
+        </w:numPr>
+        <w:rPr>
+          <w:b/>
+          <w:bCs/>
+          <w:i/>
+          <w:iCs/>
+        </w:rPr>
+      </w:pPr>
+      <w:r>
+        <w:t xml:space="preserve">If </w:t>
+      </w:r>
+      <w:r>
+        <w:t xml:space="preserve">First(x) </w:t>
+      </w:r>
+      <w:r>
+        <w:rPr>
+          <w:rFonts w:cs="Times New Roman"/>
+        </w:rPr>
+        <w:t>∩</w:t>
+      </w:r>
+      <w:r>
+        <w:t xml:space="preserve"> Fo</w:t>
+      </w:r>
+      <w:r>
+        <w:t>l</w:t>
+      </w:r>
+      <w:r>
+        <w:t xml:space="preserve">low(B) </w:t>
+      </w:r>
+      <w:r>
+        <w:t>= Empty</w:t>
+      </w:r>
+      <w:r>
+        <w:t xml:space="preserve"> </w:t>
+      </w:r>
+      <w:r>
+        <w:t xml:space="preserve">set, then it is SR Conflict in </w:t>
+      </w:r>
+      <w:proofErr w:type="gramStart"/>
+      <w:r>
+        <w:t>LR(</w:t>
+      </w:r>
+      <w:proofErr w:type="gramEnd"/>
+      <w:r>
+        <w:t xml:space="preserve">0) but </w:t>
+      </w:r>
+      <w:r>
+        <w:rPr>
+          <w:b/>
+          <w:bCs/>
+          <w:i/>
+          <w:iCs/>
+        </w:rPr>
+        <w:t>not in SLR(1)</w:t>
+      </w:r>
+    </w:p>
+    <w:p>
+      <w:pPr>
+        <w:pStyle w:val="ListParagraph"/>
+        <w:numPr>
+          <w:ilvl w:val="1"/>
+          <w:numId w:val="11"/>
+        </w:numPr>
+      </w:pPr>
+      <w:r>
+        <w:t xml:space="preserve">First(x) </w:t>
+      </w:r>
+      <w:r>
+        <w:rPr>
+          <w:rFonts w:cs="Times New Roman"/>
+        </w:rPr>
+        <w:t>∩</w:t>
+      </w:r>
+      <w:r>
+        <w:rPr>
+          <w:rFonts w:cs="Times New Roman"/>
+        </w:rPr>
+        <w:t xml:space="preserve"> Follow(B) ≠ Empty sent the it is SR Conflict </w:t>
+      </w:r>
+      <w:r>
+        <w:rPr>
+          <w:rFonts w:cs="Times New Roman"/>
+          <w:b/>
+          <w:bCs/>
+          <w:i/>
+          <w:iCs/>
+        </w:rPr>
+        <w:t>in both</w:t>
+      </w:r>
+      <w:r>
+        <w:rPr>
+          <w:rFonts w:cs="Times New Roman"/>
+        </w:rPr>
+        <w:t xml:space="preserve"> </w:t>
+      </w:r>
+      <w:proofErr w:type="gramStart"/>
+      <w:r>
+        <w:rPr>
+          <w:rFonts w:cs="Times New Roman"/>
+        </w:rPr>
+        <w:t>LR(</w:t>
+      </w:r>
+      <w:proofErr w:type="gramEnd"/>
+      <w:r>
+        <w:rPr>
+          <w:rFonts w:cs="Times New Roman"/>
+        </w:rPr>
+        <w:t>0) and SLR(1)</w:t>
+      </w:r>
+    </w:p>
+    <w:p>
+      <w:pPr>
+        <w:pStyle w:val="ListParagraph"/>
+        <w:numPr>
+          <w:ilvl w:val="0"/>
+          <w:numId w:val="11"/>
+        </w:numPr>
+        <w:rPr>
+          <w:b/>
+          <w:bCs/>
+        </w:rPr>
+      </w:pPr>
+      <w:r>
+        <w:rPr>
+          <w:b/>
+          <w:bCs/>
+        </w:rPr>
+        <w:t>RR Conflict:</w:t>
+      </w:r>
+    </w:p>
+    <w:p>
+      <w:pPr>
+        <w:pStyle w:val="ListParagraph"/>
+        <w:ind w:left="2330" w:firstLine="0"/>
+      </w:pPr>
+      <w:r>
+        <w:t>A -&gt; Ł.</w:t>
+      </w:r>
+    </w:p>
+    <w:p>
+      <w:pPr>
+        <w:pStyle w:val="ListParagraph"/>
+        <w:ind w:left="2330" w:firstLine="0"/>
+      </w:pPr>
+      <w:r>
+        <w:t>B -&gt; x.</w:t>
+      </w:r>
+    </w:p>
+    <w:p>
+      <w:pPr>
+        <w:pStyle w:val="ListParagraph"/>
+        <w:numPr>
+          <w:ilvl w:val="1"/>
+          <w:numId w:val="11"/>
+        </w:numPr>
+        <w:rPr>
+          <w:b/>
+          <w:bCs/>
+          <w:i/>
+          <w:iCs/>
+        </w:rPr>
+      </w:pPr>
+      <w:r>
+        <w:t xml:space="preserve">Follow(A) </w:t>
+      </w:r>
+      <w:r>
+        <w:rPr>
+          <w:rFonts w:cs="Times New Roman"/>
+        </w:rPr>
+        <w:t>∩</w:t>
+      </w:r>
+      <w:r>
+        <w:rPr>
+          <w:rFonts w:cs="Times New Roman"/>
+        </w:rPr>
+        <w:t xml:space="preserve"> Follow(B) = Empty set, then it is RR Conflict in </w:t>
+      </w:r>
+      <w:proofErr w:type="gramStart"/>
+      <w:r>
+        <w:rPr>
+          <w:rFonts w:cs="Times New Roman"/>
+        </w:rPr>
+        <w:t>LR(</w:t>
+      </w:r>
+      <w:proofErr w:type="gramEnd"/>
+      <w:r>
+        <w:rPr>
+          <w:rFonts w:cs="Times New Roman"/>
+        </w:rPr>
+        <w:t xml:space="preserve">0) but </w:t>
+      </w:r>
+      <w:r>
+        <w:rPr>
+          <w:rFonts w:cs="Times New Roman"/>
+          <w:b/>
+          <w:bCs/>
+          <w:i/>
+          <w:iCs/>
+        </w:rPr>
+        <w:t>not in SLR(1)</w:t>
+      </w:r>
+    </w:p>
+    <w:p>
+      <w:pPr>
+        <w:pStyle w:val="ListParagraph"/>
+        <w:numPr>
+          <w:ilvl w:val="1"/>
+          <w:numId w:val="11"/>
+        </w:numPr>
+        <w:rPr>
+          <w:b/>
+          <w:bCs/>
+          <w:i/>
+          <w:iCs/>
+        </w:rPr>
+      </w:pPr>
+      <w:r>
+        <w:t xml:space="preserve">Follow(A) </w:t>
+      </w:r>
+      <w:r>
+        <w:rPr>
+          <w:rFonts w:cs="Times New Roman"/>
+        </w:rPr>
+        <w:t>∩</w:t>
+      </w:r>
+      <w:r>
+        <w:rPr>
+          <w:rFonts w:cs="Times New Roman"/>
+        </w:rPr>
+        <w:t xml:space="preserve"> Follow(B) ≠ Empty set, then it is RR Conflict </w:t>
+      </w:r>
+      <w:r>
+        <w:rPr>
+          <w:rFonts w:cs="Times New Roman"/>
+          <w:b/>
+          <w:bCs/>
+          <w:i/>
+          <w:iCs/>
+        </w:rPr>
+        <w:t>in both</w:t>
+      </w:r>
+      <w:r>
+        <w:rPr>
+          <w:rFonts w:cs="Times New Roman"/>
+        </w:rPr>
+        <w:t xml:space="preserve"> </w:t>
+      </w:r>
+      <w:proofErr w:type="gramStart"/>
+      <w:r>
+        <w:rPr>
+          <w:rFonts w:cs="Times New Roman"/>
+        </w:rPr>
+        <w:t>LR(</w:t>
+      </w:r>
+      <w:proofErr w:type="gramEnd"/>
+      <w:r>
+        <w:rPr>
+          <w:rFonts w:cs="Times New Roman"/>
+        </w:rPr>
+        <w:t>0) and SLR(1)</w:t>
       </w:r>
     </w:p>
     <w:sectPr>
@@ -2982,6 +5819,208 @@
     </w:lvl>
   </w:abstractNum>
   <w:abstractNum w:abstractNumId="1" w15:restartNumberingAfterBreak="0">
+    <w:nsid w:val="206B63EA"/>
+    <w:multiLevelType w:val="hybridMultilevel"/>
+    <w:tmpl w:val="0BE262C0"/>
+    <w:lvl w:ilvl="0" w:tplc="6F1E6BA4">
+      <w:start w:val="1"/>
+      <w:numFmt w:val="decimal"/>
+      <w:lvlText w:val="%1."/>
+      <w:lvlJc w:val="left"/>
+      <w:pPr>
+        <w:ind w:left="1610" w:hanging="360"/>
+      </w:pPr>
+      <w:rPr>
+        <w:rFonts w:hint="default"/>
+      </w:rPr>
+    </w:lvl>
+    <w:lvl w:ilvl="1" w:tplc="040E0019">
+      <w:start w:val="1"/>
+      <w:numFmt w:val="lowerLetter"/>
+      <w:lvlText w:val="%2."/>
+      <w:lvlJc w:val="left"/>
+      <w:pPr>
+        <w:ind w:left="2330" w:hanging="360"/>
+      </w:pPr>
+    </w:lvl>
+    <w:lvl w:ilvl="2" w:tplc="040E001B" w:tentative="1">
+      <w:start w:val="1"/>
+      <w:numFmt w:val="lowerRoman"/>
+      <w:lvlText w:val="%3."/>
+      <w:lvlJc w:val="right"/>
+      <w:pPr>
+        <w:ind w:left="3050" w:hanging="180"/>
+      </w:pPr>
+    </w:lvl>
+    <w:lvl w:ilvl="3" w:tplc="040E000F" w:tentative="1">
+      <w:start w:val="1"/>
+      <w:numFmt w:val="decimal"/>
+      <w:lvlText w:val="%4."/>
+      <w:lvlJc w:val="left"/>
+      <w:pPr>
+        <w:ind w:left="3770" w:hanging="360"/>
+      </w:pPr>
+    </w:lvl>
+    <w:lvl w:ilvl="4" w:tplc="040E0019" w:tentative="1">
+      <w:start w:val="1"/>
+      <w:numFmt w:val="lowerLetter"/>
+      <w:lvlText w:val="%5."/>
+      <w:lvlJc w:val="left"/>
+      <w:pPr>
+        <w:ind w:left="4490" w:hanging="360"/>
+      </w:pPr>
+    </w:lvl>
+    <w:lvl w:ilvl="5" w:tplc="040E001B" w:tentative="1">
+      <w:start w:val="1"/>
+      <w:numFmt w:val="lowerRoman"/>
+      <w:lvlText w:val="%6."/>
+      <w:lvlJc w:val="right"/>
+      <w:pPr>
+        <w:ind w:left="5210" w:hanging="180"/>
+      </w:pPr>
+    </w:lvl>
+    <w:lvl w:ilvl="6" w:tplc="040E000F" w:tentative="1">
+      <w:start w:val="1"/>
+      <w:numFmt w:val="decimal"/>
+      <w:lvlText w:val="%7."/>
+      <w:lvlJc w:val="left"/>
+      <w:pPr>
+        <w:ind w:left="5930" w:hanging="360"/>
+      </w:pPr>
+    </w:lvl>
+    <w:lvl w:ilvl="7" w:tplc="040E0019" w:tentative="1">
+      <w:start w:val="1"/>
+      <w:numFmt w:val="lowerLetter"/>
+      <w:lvlText w:val="%8."/>
+      <w:lvlJc w:val="left"/>
+      <w:pPr>
+        <w:ind w:left="6650" w:hanging="360"/>
+      </w:pPr>
+    </w:lvl>
+    <w:lvl w:ilvl="8" w:tplc="040E001B" w:tentative="1">
+      <w:start w:val="1"/>
+      <w:numFmt w:val="lowerRoman"/>
+      <w:lvlText w:val="%9."/>
+      <w:lvlJc w:val="right"/>
+      <w:pPr>
+        <w:ind w:left="7370" w:hanging="180"/>
+      </w:pPr>
+    </w:lvl>
+  </w:abstractNum>
+  <w:abstractNum w:abstractNumId="2" w15:restartNumberingAfterBreak="0">
+    <w:nsid w:val="240B0081"/>
+    <w:multiLevelType w:val="hybridMultilevel"/>
+    <w:tmpl w:val="0DCA4398"/>
+    <w:lvl w:ilvl="0" w:tplc="040E0001">
+      <w:start w:val="1"/>
+      <w:numFmt w:val="bullet"/>
+      <w:lvlText w:val=""/>
+      <w:lvlJc w:val="left"/>
+      <w:pPr>
+        <w:ind w:left="890" w:hanging="360"/>
+      </w:pPr>
+      <w:rPr>
+        <w:rFonts w:ascii="Symbol" w:hAnsi="Symbol" w:hint="default"/>
+      </w:rPr>
+    </w:lvl>
+    <w:lvl w:ilvl="1" w:tplc="040E0003">
+      <w:start w:val="1"/>
+      <w:numFmt w:val="bullet"/>
+      <w:lvlText w:val="o"/>
+      <w:lvlJc w:val="left"/>
+      <w:pPr>
+        <w:ind w:left="1610" w:hanging="360"/>
+      </w:pPr>
+      <w:rPr>
+        <w:rFonts w:ascii="Courier New" w:hAnsi="Courier New" w:cs="Courier New" w:hint="default"/>
+      </w:rPr>
+    </w:lvl>
+    <w:lvl w:ilvl="2" w:tplc="040E0005" w:tentative="1">
+      <w:start w:val="1"/>
+      <w:numFmt w:val="bullet"/>
+      <w:lvlText w:val=""/>
+      <w:lvlJc w:val="left"/>
+      <w:pPr>
+        <w:ind w:left="2330" w:hanging="360"/>
+      </w:pPr>
+      <w:rPr>
+        <w:rFonts w:ascii="Wingdings" w:hAnsi="Wingdings" w:hint="default"/>
+      </w:rPr>
+    </w:lvl>
+    <w:lvl w:ilvl="3" w:tplc="040E0001" w:tentative="1">
+      <w:start w:val="1"/>
+      <w:numFmt w:val="bullet"/>
+      <w:lvlText w:val=""/>
+      <w:lvlJc w:val="left"/>
+      <w:pPr>
+        <w:ind w:left="3050" w:hanging="360"/>
+      </w:pPr>
+      <w:rPr>
+        <w:rFonts w:ascii="Symbol" w:hAnsi="Symbol" w:hint="default"/>
+      </w:rPr>
+    </w:lvl>
+    <w:lvl w:ilvl="4" w:tplc="040E0003" w:tentative="1">
+      <w:start w:val="1"/>
+      <w:numFmt w:val="bullet"/>
+      <w:lvlText w:val="o"/>
+      <w:lvlJc w:val="left"/>
+      <w:pPr>
+        <w:ind w:left="3770" w:hanging="360"/>
+      </w:pPr>
+      <w:rPr>
+        <w:rFonts w:ascii="Courier New" w:hAnsi="Courier New" w:cs="Courier New" w:hint="default"/>
+      </w:rPr>
+    </w:lvl>
+    <w:lvl w:ilvl="5" w:tplc="040E0005" w:tentative="1">
+      <w:start w:val="1"/>
+      <w:numFmt w:val="bullet"/>
+      <w:lvlText w:val=""/>
+      <w:lvlJc w:val="left"/>
+      <w:pPr>
+        <w:ind w:left="4490" w:hanging="360"/>
+      </w:pPr>
+      <w:rPr>
+        <w:rFonts w:ascii="Wingdings" w:hAnsi="Wingdings" w:hint="default"/>
+      </w:rPr>
+    </w:lvl>
+    <w:lvl w:ilvl="6" w:tplc="040E0001" w:tentative="1">
+      <w:start w:val="1"/>
+      <w:numFmt w:val="bullet"/>
+      <w:lvlText w:val=""/>
+      <w:lvlJc w:val="left"/>
+      <w:pPr>
+        <w:ind w:left="5210" w:hanging="360"/>
+      </w:pPr>
+      <w:rPr>
+        <w:rFonts w:ascii="Symbol" w:hAnsi="Symbol" w:hint="default"/>
+      </w:rPr>
+    </w:lvl>
+    <w:lvl w:ilvl="7" w:tplc="040E0003" w:tentative="1">
+      <w:start w:val="1"/>
+      <w:numFmt w:val="bullet"/>
+      <w:lvlText w:val="o"/>
+      <w:lvlJc w:val="left"/>
+      <w:pPr>
+        <w:ind w:left="5930" w:hanging="360"/>
+      </w:pPr>
+      <w:rPr>
+        <w:rFonts w:ascii="Courier New" w:hAnsi="Courier New" w:cs="Courier New" w:hint="default"/>
+      </w:rPr>
+    </w:lvl>
+    <w:lvl w:ilvl="8" w:tplc="040E0005" w:tentative="1">
+      <w:start w:val="1"/>
+      <w:numFmt w:val="bullet"/>
+      <w:lvlText w:val=""/>
+      <w:lvlJc w:val="left"/>
+      <w:pPr>
+        <w:ind w:left="6650" w:hanging="360"/>
+      </w:pPr>
+      <w:rPr>
+        <w:rFonts w:ascii="Wingdings" w:hAnsi="Wingdings" w:hint="default"/>
+      </w:rPr>
+    </w:lvl>
+  </w:abstractNum>
+  <w:abstractNum w:abstractNumId="3" w15:restartNumberingAfterBreak="0">
     <w:nsid w:val="27592FA4"/>
     <w:multiLevelType w:val="hybridMultilevel"/>
     <w:tmpl w:val="05E0B486"/>
@@ -3094,7 +6133,7 @@
       </w:rPr>
     </w:lvl>
   </w:abstractNum>
-  <w:abstractNum w:abstractNumId="2" w15:restartNumberingAfterBreak="0">
+  <w:abstractNum w:abstractNumId="4" w15:restartNumberingAfterBreak="0">
     <w:nsid w:val="3C764813"/>
     <w:multiLevelType w:val="hybridMultilevel"/>
     <w:tmpl w:val="882A3830"/>
@@ -3180,7 +6219,7 @@
       </w:pPr>
     </w:lvl>
   </w:abstractNum>
-  <w:abstractNum w:abstractNumId="3" w15:restartNumberingAfterBreak="0">
+  <w:abstractNum w:abstractNumId="5" w15:restartNumberingAfterBreak="0">
     <w:nsid w:val="40617FE4"/>
     <w:multiLevelType w:val="hybridMultilevel"/>
     <w:tmpl w:val="35B85ECE"/>
@@ -3266,7 +6305,7 @@
       </w:pPr>
     </w:lvl>
   </w:abstractNum>
-  <w:abstractNum w:abstractNumId="4" w15:restartNumberingAfterBreak="0">
+  <w:abstractNum w:abstractNumId="6" w15:restartNumberingAfterBreak="0">
     <w:nsid w:val="49632268"/>
     <w:multiLevelType w:val="hybridMultilevel"/>
     <w:tmpl w:val="645A5DA2"/>
@@ -3352,7 +6391,93 @@
       </w:pPr>
     </w:lvl>
   </w:abstractNum>
-  <w:abstractNum w:abstractNumId="5" w15:restartNumberingAfterBreak="0">
+  <w:abstractNum w:abstractNumId="7" w15:restartNumberingAfterBreak="0">
+    <w:nsid w:val="51D636CD"/>
+    <w:multiLevelType w:val="hybridMultilevel"/>
+    <w:tmpl w:val="DDD4B49A"/>
+    <w:lvl w:ilvl="0" w:tplc="040E000F">
+      <w:start w:val="1"/>
+      <w:numFmt w:val="decimal"/>
+      <w:lvlText w:val="%1."/>
+      <w:lvlJc w:val="left"/>
+      <w:pPr>
+        <w:ind w:left="1250" w:hanging="360"/>
+      </w:pPr>
+    </w:lvl>
+    <w:lvl w:ilvl="1" w:tplc="040E0019">
+      <w:start w:val="1"/>
+      <w:numFmt w:val="lowerLetter"/>
+      <w:lvlText w:val="%2."/>
+      <w:lvlJc w:val="left"/>
+      <w:pPr>
+        <w:ind w:left="1970" w:hanging="360"/>
+      </w:pPr>
+    </w:lvl>
+    <w:lvl w:ilvl="2" w:tplc="040E001B" w:tentative="1">
+      <w:start w:val="1"/>
+      <w:numFmt w:val="lowerRoman"/>
+      <w:lvlText w:val="%3."/>
+      <w:lvlJc w:val="right"/>
+      <w:pPr>
+        <w:ind w:left="2690" w:hanging="180"/>
+      </w:pPr>
+    </w:lvl>
+    <w:lvl w:ilvl="3" w:tplc="040E000F" w:tentative="1">
+      <w:start w:val="1"/>
+      <w:numFmt w:val="decimal"/>
+      <w:lvlText w:val="%4."/>
+      <w:lvlJc w:val="left"/>
+      <w:pPr>
+        <w:ind w:left="3410" w:hanging="360"/>
+      </w:pPr>
+    </w:lvl>
+    <w:lvl w:ilvl="4" w:tplc="040E0019" w:tentative="1">
+      <w:start w:val="1"/>
+      <w:numFmt w:val="lowerLetter"/>
+      <w:lvlText w:val="%5."/>
+      <w:lvlJc w:val="left"/>
+      <w:pPr>
+        <w:ind w:left="4130" w:hanging="360"/>
+      </w:pPr>
+    </w:lvl>
+    <w:lvl w:ilvl="5" w:tplc="040E001B" w:tentative="1">
+      <w:start w:val="1"/>
+      <w:numFmt w:val="lowerRoman"/>
+      <w:lvlText w:val="%6."/>
+      <w:lvlJc w:val="right"/>
+      <w:pPr>
+        <w:ind w:left="4850" w:hanging="180"/>
+      </w:pPr>
+    </w:lvl>
+    <w:lvl w:ilvl="6" w:tplc="040E000F" w:tentative="1">
+      <w:start w:val="1"/>
+      <w:numFmt w:val="decimal"/>
+      <w:lvlText w:val="%7."/>
+      <w:lvlJc w:val="left"/>
+      <w:pPr>
+        <w:ind w:left="5570" w:hanging="360"/>
+      </w:pPr>
+    </w:lvl>
+    <w:lvl w:ilvl="7" w:tplc="040E0019" w:tentative="1">
+      <w:start w:val="1"/>
+      <w:numFmt w:val="lowerLetter"/>
+      <w:lvlText w:val="%8."/>
+      <w:lvlJc w:val="left"/>
+      <w:pPr>
+        <w:ind w:left="6290" w:hanging="360"/>
+      </w:pPr>
+    </w:lvl>
+    <w:lvl w:ilvl="8" w:tplc="040E001B" w:tentative="1">
+      <w:start w:val="1"/>
+      <w:numFmt w:val="lowerRoman"/>
+      <w:lvlText w:val="%9."/>
+      <w:lvlJc w:val="right"/>
+      <w:pPr>
+        <w:ind w:left="7010" w:hanging="180"/>
+      </w:pPr>
+    </w:lvl>
+  </w:abstractNum>
+  <w:abstractNum w:abstractNumId="8" w15:restartNumberingAfterBreak="0">
     <w:nsid w:val="552C340A"/>
     <w:multiLevelType w:val="hybridMultilevel"/>
     <w:tmpl w:val="DF80E4AC"/>
@@ -3441,7 +6566,7 @@
       </w:pPr>
     </w:lvl>
   </w:abstractNum>
-  <w:abstractNum w:abstractNumId="6" w15:restartNumberingAfterBreak="0">
+  <w:abstractNum w:abstractNumId="9" w15:restartNumberingAfterBreak="0">
     <w:nsid w:val="6A4E1142"/>
     <w:multiLevelType w:val="hybridMultilevel"/>
     <w:tmpl w:val="AE84B0A6"/>
@@ -3554,7 +6679,7 @@
       </w:rPr>
     </w:lvl>
   </w:abstractNum>
-  <w:abstractNum w:abstractNumId="7" w15:restartNumberingAfterBreak="0">
+  <w:abstractNum w:abstractNumId="10" w15:restartNumberingAfterBreak="0">
     <w:nsid w:val="72754F95"/>
     <w:multiLevelType w:val="hybridMultilevel"/>
     <w:tmpl w:val="7F1A71C2"/>
@@ -3641,28 +6766,37 @@
     </w:lvl>
   </w:abstractNum>
   <w:num w:numId="1" w16cid:durableId="1700861771">
-    <w:abstractNumId w:val="2"/>
+    <w:abstractNumId w:val="4"/>
   </w:num>
   <w:num w:numId="2" w16cid:durableId="1159344046">
-    <w:abstractNumId w:val="5"/>
+    <w:abstractNumId w:val="8"/>
   </w:num>
   <w:num w:numId="3" w16cid:durableId="2136948212">
-    <w:abstractNumId w:val="6"/>
+    <w:abstractNumId w:val="9"/>
   </w:num>
   <w:num w:numId="4" w16cid:durableId="2068143968">
-    <w:abstractNumId w:val="3"/>
+    <w:abstractNumId w:val="5"/>
   </w:num>
   <w:num w:numId="5" w16cid:durableId="1475835579">
     <w:abstractNumId w:val="0"/>
   </w:num>
   <w:num w:numId="6" w16cid:durableId="1707213613">
-    <w:abstractNumId w:val="1"/>
+    <w:abstractNumId w:val="3"/>
   </w:num>
   <w:num w:numId="7" w16cid:durableId="1411538911">
-    <w:abstractNumId w:val="4"/>
+    <w:abstractNumId w:val="6"/>
   </w:num>
   <w:num w:numId="8" w16cid:durableId="1886066625">
+    <w:abstractNumId w:val="10"/>
+  </w:num>
+  <w:num w:numId="9" w16cid:durableId="222329471">
+    <w:abstractNumId w:val="2"/>
+  </w:num>
+  <w:num w:numId="10" w16cid:durableId="1640843020">
     <w:abstractNumId w:val="7"/>
+  </w:num>
+  <w:num w:numId="11" w16cid:durableId="1365250787">
+    <w:abstractNumId w:val="1"/>
   </w:num>
 </w:numbering>
 </file>
@@ -4067,10 +7201,10 @@
   <w:style w:type="paragraph" w:default="1" w:styleId="Normal">
     <w:name w:val="Normal"/>
     <w:qFormat/>
-    <w:rsid w:val="008053CD"/>
+    <w:rsid w:val="007031B3"/>
     <w:pPr>
       <w:spacing w:before="120" w:line="360" w:lineRule="auto"/>
-      <w:ind w:left="170"/>
+      <w:ind w:left="170" w:firstLine="680"/>
       <w:jc w:val="both"/>
     </w:pPr>
     <w:rPr>
@@ -4086,11 +7220,12 @@
     <w:link w:val="Heading1Char"/>
     <w:uiPriority w:val="9"/>
     <w:qFormat/>
-    <w:rsid w:val="008053CD"/>
+    <w:rsid w:val="007031B3"/>
     <w:pPr>
       <w:keepNext/>
       <w:keepLines/>
       <w:spacing w:before="240" w:after="0"/>
+      <w:ind w:firstLine="0"/>
       <w:outlineLvl w:val="0"/>
     </w:pPr>
     <w:rPr>
@@ -4109,11 +7244,11 @@
     <w:uiPriority w:val="9"/>
     <w:unhideWhenUsed/>
     <w:qFormat/>
-    <w:rsid w:val="008A6675"/>
+    <w:rsid w:val="007031B3"/>
     <w:pPr>
       <w:keepNext/>
       <w:keepLines/>
-      <w:spacing w:before="40" w:after="0"/>
+      <w:spacing w:before="0" w:after="0"/>
       <w:ind w:firstLine="709"/>
       <w:outlineLvl w:val="1"/>
     </w:pPr>
@@ -4150,6 +7285,7 @@
   <w:style w:type="character" w:default="1" w:styleId="DefaultParagraphFont">
     <w:name w:val="Default Paragraph Font"/>
     <w:uiPriority w:val="1"/>
+    <w:semiHidden/>
     <w:unhideWhenUsed/>
   </w:style>
   <w:style w:type="table" w:default="1" w:styleId="TableNormal">
@@ -4178,7 +7314,7 @@
     <w:basedOn w:val="DefaultParagraphFont"/>
     <w:link w:val="Heading1"/>
     <w:uiPriority w:val="9"/>
-    <w:rsid w:val="008053CD"/>
+    <w:rsid w:val="007031B3"/>
     <w:rPr>
       <w:rFonts w:ascii="Times New Roman" w:eastAsiaTheme="majorEastAsia" w:hAnsi="Times New Roman" w:cstheme="majorBidi"/>
       <w:b/>
@@ -4193,7 +7329,7 @@
     <w:basedOn w:val="DefaultParagraphFont"/>
     <w:link w:val="Heading2"/>
     <w:uiPriority w:val="9"/>
-    <w:rsid w:val="008A6675"/>
+    <w:rsid w:val="007031B3"/>
     <w:rPr>
       <w:rFonts w:ascii="Times New Roman" w:eastAsiaTheme="majorEastAsia" w:hAnsi="Times New Roman" w:cstheme="majorBidi"/>
       <w:b/>
@@ -4240,6 +7376,81 @@
       <w:rFonts w:ascii="Times New Roman" w:hAnsi="Times New Roman"/>
       <w:sz w:val="24"/>
       <w:lang w:val="en-US"/>
+    </w:rPr>
+  </w:style>
+  <w:style w:type="paragraph" w:styleId="TOCHeading">
+    <w:name w:val="TOC Heading"/>
+    <w:basedOn w:val="Heading1"/>
+    <w:next w:val="Normal"/>
+    <w:uiPriority w:val="39"/>
+    <w:unhideWhenUsed/>
+    <w:qFormat/>
+    <w:rsid w:val="006714A5"/>
+    <w:pPr>
+      <w:spacing w:line="259" w:lineRule="auto"/>
+      <w:ind w:left="0"/>
+      <w:jc w:val="left"/>
+      <w:outlineLvl w:val="9"/>
+    </w:pPr>
+    <w:rPr>
+      <w:rFonts w:asciiTheme="majorHAnsi" w:hAnsiTheme="majorHAnsi"/>
+      <w:b w:val="0"/>
+      <w:color w:val="2F5496" w:themeColor="accent1" w:themeShade="BF"/>
+      <w:kern w:val="0"/>
+      <w:sz w:val="32"/>
+      <w:u w:val="none"/>
+      <w:lang w:val="hu-HU" w:eastAsia="hu-HU"/>
+      <w14:ligatures w14:val="none"/>
+    </w:rPr>
+  </w:style>
+  <w:style w:type="paragraph" w:styleId="TOC1">
+    <w:name w:val="toc 1"/>
+    <w:basedOn w:val="Normal"/>
+    <w:next w:val="Normal"/>
+    <w:autoRedefine/>
+    <w:uiPriority w:val="39"/>
+    <w:unhideWhenUsed/>
+    <w:rsid w:val="006714A5"/>
+    <w:pPr>
+      <w:spacing w:after="100"/>
+      <w:ind w:left="0"/>
+    </w:pPr>
+  </w:style>
+  <w:style w:type="paragraph" w:styleId="TOC2">
+    <w:name w:val="toc 2"/>
+    <w:basedOn w:val="Normal"/>
+    <w:next w:val="Normal"/>
+    <w:autoRedefine/>
+    <w:uiPriority w:val="39"/>
+    <w:unhideWhenUsed/>
+    <w:rsid w:val="006714A5"/>
+    <w:pPr>
+      <w:spacing w:after="100"/>
+      <w:ind w:left="240"/>
+    </w:pPr>
+  </w:style>
+  <w:style w:type="paragraph" w:styleId="TOC3">
+    <w:name w:val="toc 3"/>
+    <w:basedOn w:val="Normal"/>
+    <w:next w:val="Normal"/>
+    <w:autoRedefine/>
+    <w:uiPriority w:val="39"/>
+    <w:unhideWhenUsed/>
+    <w:rsid w:val="006714A5"/>
+    <w:pPr>
+      <w:spacing w:after="100"/>
+      <w:ind w:left="480"/>
+    </w:pPr>
+  </w:style>
+  <w:style w:type="character" w:styleId="Hyperlink">
+    <w:name w:val="Hyperlink"/>
+    <w:basedOn w:val="DefaultParagraphFont"/>
+    <w:uiPriority w:val="99"/>
+    <w:unhideWhenUsed/>
+    <w:rsid w:val="006714A5"/>
+    <w:rPr>
+      <w:color w:val="0563C1" w:themeColor="hyperlink"/>
+      <w:u w:val="single"/>
     </w:rPr>
   </w:style>
 </w:styles>

</xml_diff>